<commit_message>
ml-la pract. exam 78%
</commit_message>
<xml_diff>
--- a/02-ML/Techinal-Machine Leaning A-Z.docx
+++ b/02-ML/Techinal-Machine Leaning A-Z.docx
@@ -69,7 +69,7 @@
             </w:rPr>
             <w:fldChar w:fldCharType="separate"/>
           </w:r>
-          <w:hyperlink w:anchor="_Toc20152287" w:history="1">
+          <w:hyperlink w:anchor="_Toc21245632" w:history="1">
             <w:r>
               <w:rPr>
                 <w:rStyle w:val="Hypertextovprepojenie"/>
@@ -113,7 +113,7 @@
                 <w:noProof/>
                 <w:webHidden/>
               </w:rPr>
-              <w:instrText xml:space="preserve"> PAGEREF _Toc20152287 \h </w:instrText>
+              <w:instrText xml:space="preserve"> PAGEREF _Toc21245632 \h </w:instrText>
             </w:r>
             <w:r>
               <w:rPr>
@@ -157,7 +157,7 @@
               <w:lang w:val="en-US"/>
             </w:rPr>
           </w:pPr>
-          <w:hyperlink w:anchor="_Toc20152288" w:history="1">
+          <w:hyperlink w:anchor="_Toc21245633" w:history="1">
             <w:r>
               <w:rPr>
                 <w:rStyle w:val="Hypertextovprepojenie"/>
@@ -207,7 +207,7 @@
                 <w:noProof/>
                 <w:webHidden/>
               </w:rPr>
-              <w:instrText xml:space="preserve"> PAGEREF _Toc20152288 \h </w:instrText>
+              <w:instrText xml:space="preserve"> PAGEREF _Toc21245633 \h </w:instrText>
             </w:r>
             <w:r>
               <w:rPr>
@@ -251,7 +251,7 @@
               <w:lang w:val="en-US"/>
             </w:rPr>
           </w:pPr>
-          <w:hyperlink w:anchor="_Toc20152289" w:history="1">
+          <w:hyperlink w:anchor="_Toc21245634" w:history="1">
             <w:r>
               <w:rPr>
                 <w:rStyle w:val="Hypertextovprepojenie"/>
@@ -295,7 +295,7 @@
                 <w:noProof/>
                 <w:webHidden/>
               </w:rPr>
-              <w:instrText xml:space="preserve"> PAGEREF _Toc20152289 \h </w:instrText>
+              <w:instrText xml:space="preserve"> PAGEREF _Toc21245634 \h </w:instrText>
             </w:r>
             <w:r>
               <w:rPr>
@@ -339,7 +339,7 @@
               <w:lang w:val="en-US"/>
             </w:rPr>
           </w:pPr>
-          <w:hyperlink w:anchor="_Toc20152290" w:history="1">
+          <w:hyperlink w:anchor="_Toc21245635" w:history="1">
             <w:r>
               <w:rPr>
                 <w:rStyle w:val="Hypertextovprepojenie"/>
@@ -383,7 +383,7 @@
                 <w:noProof/>
                 <w:webHidden/>
               </w:rPr>
-              <w:instrText xml:space="preserve"> PAGEREF _Toc20152290 \h </w:instrText>
+              <w:instrText xml:space="preserve"> PAGEREF _Toc21245635 \h </w:instrText>
             </w:r>
             <w:r>
               <w:rPr>
@@ -427,7 +427,7 @@
               <w:lang w:val="en-US"/>
             </w:rPr>
           </w:pPr>
-          <w:hyperlink w:anchor="_Toc20152291" w:history="1">
+          <w:hyperlink w:anchor="_Toc21245636" w:history="1">
             <w:r>
               <w:rPr>
                 <w:rStyle w:val="Hypertextovprepojenie"/>
@@ -471,7 +471,7 @@
                 <w:noProof/>
                 <w:webHidden/>
               </w:rPr>
-              <w:instrText xml:space="preserve"> PAGEREF _Toc20152291 \h </w:instrText>
+              <w:instrText xml:space="preserve"> PAGEREF _Toc21245636 \h </w:instrText>
             </w:r>
             <w:r>
               <w:rPr>
@@ -515,7 +515,7 @@
               <w:lang w:val="en-US"/>
             </w:rPr>
           </w:pPr>
-          <w:hyperlink w:anchor="_Toc20152292" w:history="1">
+          <w:hyperlink w:anchor="_Toc21245637" w:history="1">
             <w:r>
               <w:rPr>
                 <w:rStyle w:val="Hypertextovprepojenie"/>
@@ -559,7 +559,7 @@
                 <w:noProof/>
                 <w:webHidden/>
               </w:rPr>
-              <w:instrText xml:space="preserve"> PAGEREF _Toc20152292 \h </w:instrText>
+              <w:instrText xml:space="preserve"> PAGEREF _Toc21245637 \h </w:instrText>
             </w:r>
             <w:r>
               <w:rPr>
@@ -603,7 +603,7 @@
               <w:lang w:val="en-US"/>
             </w:rPr>
           </w:pPr>
-          <w:hyperlink w:anchor="_Toc20152293" w:history="1">
+          <w:hyperlink w:anchor="_Toc21245638" w:history="1">
             <w:r>
               <w:rPr>
                 <w:rStyle w:val="Hypertextovprepojenie"/>
@@ -653,7 +653,7 @@
                 <w:noProof/>
                 <w:webHidden/>
               </w:rPr>
-              <w:instrText xml:space="preserve"> PAGEREF _Toc20152293 \h </w:instrText>
+              <w:instrText xml:space="preserve"> PAGEREF _Toc21245638 \h </w:instrText>
             </w:r>
             <w:r>
               <w:rPr>
@@ -693,7 +693,7 @@
               <w:lang w:val="en-US"/>
             </w:rPr>
           </w:pPr>
-          <w:hyperlink w:anchor="_Toc20152294" w:history="1">
+          <w:hyperlink w:anchor="_Toc21245639" w:history="1">
             <w:r>
               <w:rPr>
                 <w:rStyle w:val="Hypertextovprepojenie"/>
@@ -716,7 +716,7 @@
                 <w:noProof/>
                 <w:lang w:val="en-US"/>
               </w:rPr>
-              <w:t>Technologies</w:t>
+              <w:t>Jupyter Notebooks</w:t>
             </w:r>
             <w:r>
               <w:rPr>
@@ -737,7 +737,7 @@
                 <w:noProof/>
                 <w:webHidden/>
               </w:rPr>
-              <w:instrText xml:space="preserve"> PAGEREF _Toc20152294 \h </w:instrText>
+              <w:instrText xml:space="preserve"> PAGEREF _Toc21245639 \h </w:instrText>
             </w:r>
             <w:r>
               <w:rPr>
@@ -758,6 +758,266 @@
                 <w:webHidden/>
               </w:rPr>
               <w:t>5</w:t>
+            </w:r>
+            <w:r>
+              <w:rPr>
+                <w:noProof/>
+                <w:webHidden/>
+              </w:rPr>
+              <w:fldChar w:fldCharType="end"/>
+            </w:r>
+          </w:hyperlink>
+        </w:p>
+        <w:p>
+          <w:pPr>
+            <w:pStyle w:val="Obsah3"/>
+            <w:tabs>
+              <w:tab w:val="left" w:pos="1320"/>
+              <w:tab w:val="right" w:leader="dot" w:pos="8777"/>
+            </w:tabs>
+            <w:rPr>
+              <w:rFonts w:eastAsiaTheme="minorEastAsia"/>
+              <w:noProof/>
+              <w:lang w:val="en-US"/>
+            </w:rPr>
+          </w:pPr>
+          <w:hyperlink w:anchor="_Toc21245640" w:history="1">
+            <w:r>
+              <w:rPr>
+                <w:rStyle w:val="Hypertextovprepojenie"/>
+                <w:noProof/>
+                <w:lang w:val="en-US"/>
+              </w:rPr>
+              <w:t>2.1.1.</w:t>
+            </w:r>
+            <w:r>
+              <w:rPr>
+                <w:rFonts w:eastAsiaTheme="minorEastAsia"/>
+                <w:noProof/>
+                <w:lang w:val="en-US"/>
+              </w:rPr>
+              <w:tab/>
+            </w:r>
+            <w:r>
+              <w:rPr>
+                <w:rStyle w:val="Hypertextovprepojenie"/>
+                <w:noProof/>
+                <w:lang w:val="en-US"/>
+              </w:rPr>
+              <w:t>%matplotlib inline and other ipython magic functions</w:t>
+            </w:r>
+            <w:r>
+              <w:rPr>
+                <w:noProof/>
+                <w:webHidden/>
+              </w:rPr>
+              <w:tab/>
+            </w:r>
+            <w:r>
+              <w:rPr>
+                <w:noProof/>
+                <w:webHidden/>
+              </w:rPr>
+              <w:fldChar w:fldCharType="begin"/>
+            </w:r>
+            <w:r>
+              <w:rPr>
+                <w:noProof/>
+                <w:webHidden/>
+              </w:rPr>
+              <w:instrText xml:space="preserve"> PAGEREF _Toc21245640 \h </w:instrText>
+            </w:r>
+            <w:r>
+              <w:rPr>
+                <w:noProof/>
+                <w:webHidden/>
+              </w:rPr>
+            </w:r>
+            <w:r>
+              <w:rPr>
+                <w:noProof/>
+                <w:webHidden/>
+              </w:rPr>
+              <w:fldChar w:fldCharType="separate"/>
+            </w:r>
+            <w:r>
+              <w:rPr>
+                <w:noProof/>
+                <w:webHidden/>
+              </w:rPr>
+              <w:t>5</w:t>
+            </w:r>
+            <w:r>
+              <w:rPr>
+                <w:noProof/>
+                <w:webHidden/>
+              </w:rPr>
+              <w:fldChar w:fldCharType="end"/>
+            </w:r>
+          </w:hyperlink>
+        </w:p>
+        <w:p>
+          <w:pPr>
+            <w:pStyle w:val="Obsah3"/>
+            <w:tabs>
+              <w:tab w:val="left" w:pos="1320"/>
+              <w:tab w:val="right" w:leader="dot" w:pos="8777"/>
+            </w:tabs>
+            <w:rPr>
+              <w:rFonts w:eastAsiaTheme="minorEastAsia"/>
+              <w:noProof/>
+              <w:lang w:val="en-US"/>
+            </w:rPr>
+          </w:pPr>
+          <w:hyperlink w:anchor="_Toc21245641" w:history="1">
+            <w:r>
+              <w:rPr>
+                <w:rStyle w:val="Hypertextovprepojenie"/>
+                <w:noProof/>
+                <w:lang w:val="en-US"/>
+              </w:rPr>
+              <w:t>2.1.2.</w:t>
+            </w:r>
+            <w:r>
+              <w:rPr>
+                <w:rFonts w:eastAsiaTheme="minorEastAsia"/>
+                <w:noProof/>
+                <w:lang w:val="en-US"/>
+              </w:rPr>
+              <w:tab/>
+            </w:r>
+            <w:r>
+              <w:rPr>
+                <w:rStyle w:val="Hypertextovprepojenie"/>
+                <w:noProof/>
+                <w:lang w:val="en-US"/>
+              </w:rPr>
+              <w:t>Markdown</w:t>
+            </w:r>
+            <w:r>
+              <w:rPr>
+                <w:noProof/>
+                <w:webHidden/>
+              </w:rPr>
+              <w:tab/>
+            </w:r>
+            <w:r>
+              <w:rPr>
+                <w:noProof/>
+                <w:webHidden/>
+              </w:rPr>
+              <w:fldChar w:fldCharType="begin"/>
+            </w:r>
+            <w:r>
+              <w:rPr>
+                <w:noProof/>
+                <w:webHidden/>
+              </w:rPr>
+              <w:instrText xml:space="preserve"> PAGEREF _Toc21245641 \h </w:instrText>
+            </w:r>
+            <w:r>
+              <w:rPr>
+                <w:noProof/>
+                <w:webHidden/>
+              </w:rPr>
+            </w:r>
+            <w:r>
+              <w:rPr>
+                <w:noProof/>
+                <w:webHidden/>
+              </w:rPr>
+              <w:fldChar w:fldCharType="separate"/>
+            </w:r>
+            <w:r>
+              <w:rPr>
+                <w:noProof/>
+                <w:webHidden/>
+              </w:rPr>
+              <w:t>6</w:t>
+            </w:r>
+            <w:r>
+              <w:rPr>
+                <w:noProof/>
+                <w:webHidden/>
+              </w:rPr>
+              <w:fldChar w:fldCharType="end"/>
+            </w:r>
+          </w:hyperlink>
+        </w:p>
+        <w:p>
+          <w:pPr>
+            <w:pStyle w:val="Obsah1"/>
+            <w:rPr>
+              <w:rFonts w:eastAsiaTheme="minorEastAsia"/>
+              <w:noProof/>
+              <w:lang w:val="en-US"/>
+            </w:rPr>
+          </w:pPr>
+          <w:hyperlink w:anchor="_Toc21245642" w:history="1">
+            <w:r>
+              <w:rPr>
+                <w:rStyle w:val="Hypertextovprepojenie"/>
+                <w:noProof/>
+                <w:lang w:val="en-US"/>
+              </w:rPr>
+              <w:t>3.</w:t>
+            </w:r>
+            <w:r>
+              <w:rPr>
+                <w:rFonts w:eastAsiaTheme="minorEastAsia"/>
+                <w:noProof/>
+                <w:lang w:val="en-US"/>
+              </w:rPr>
+              <w:tab/>
+            </w:r>
+            <w:r>
+              <w:rPr>
+                <w:rStyle w:val="Hypertextovprepojenie"/>
+                <w:noProof/>
+                <w:lang w:val="en-US"/>
+              </w:rPr>
+              <w:t>ML and DL Frameworks – Overview</w:t>
+            </w:r>
+            <w:r>
+              <w:rPr>
+                <w:noProof/>
+                <w:webHidden/>
+              </w:rPr>
+              <w:tab/>
+            </w:r>
+            <w:r>
+              <w:rPr>
+                <w:noProof/>
+                <w:webHidden/>
+              </w:rPr>
+              <w:fldChar w:fldCharType="begin"/>
+            </w:r>
+            <w:r>
+              <w:rPr>
+                <w:noProof/>
+                <w:webHidden/>
+              </w:rPr>
+              <w:instrText xml:space="preserve"> PAGEREF _Toc21245642 \h </w:instrText>
+            </w:r>
+            <w:r>
+              <w:rPr>
+                <w:noProof/>
+                <w:webHidden/>
+              </w:rPr>
+            </w:r>
+            <w:r>
+              <w:rPr>
+                <w:noProof/>
+                <w:webHidden/>
+              </w:rPr>
+              <w:fldChar w:fldCharType="separate"/>
+            </w:r>
+            <w:r>
+              <w:rPr>
+                <w:noProof/>
+                <w:webHidden/>
+              </w:rPr>
+              <w:t>7</w:t>
             </w:r>
             <w:r>
               <w:rPr>
@@ -781,7 +1041,7 @@
               <w:lang w:val="en-US"/>
             </w:rPr>
           </w:pPr>
-          <w:hyperlink w:anchor="_Toc20152295" w:history="1">
+          <w:hyperlink w:anchor="_Toc21245643" w:history="1">
             <w:r>
               <w:rPr>
                 <w:rStyle w:val="Hypertextovprepojenie"/>
@@ -810,7 +1070,7 @@
                 <w:noProof/>
                 <w:lang w:val="en-US"/>
               </w:rPr>
-              <w:t>Jupyter Notebooks</w:t>
+              <w:t>Scikit-Learn</w:t>
             </w:r>
             <w:r>
               <w:rPr>
@@ -831,7 +1091,7 @@
                 <w:noProof/>
                 <w:webHidden/>
               </w:rPr>
-              <w:instrText xml:space="preserve"> PAGEREF _Toc20152295 \h </w:instrText>
+              <w:instrText xml:space="preserve"> PAGEREF _Toc21245643 \h </w:instrText>
             </w:r>
             <w:r>
               <w:rPr>
@@ -851,7 +1111,7 @@
                 <w:noProof/>
                 <w:webHidden/>
               </w:rPr>
-              <w:t>5</w:t>
+              <w:t>8</w:t>
             </w:r>
             <w:r>
               <w:rPr>
@@ -875,14 +1135,14 @@
               <w:lang w:val="en-US"/>
             </w:rPr>
           </w:pPr>
-          <w:hyperlink w:anchor="_Toc20152296" w:history="1">
+          <w:hyperlink w:anchor="_Toc21245644" w:history="1">
             <w:r>
               <w:rPr>
                 <w:rStyle w:val="Hypertextovprepojenie"/>
                 <w:noProof/>
                 <w:lang w:val="en-US"/>
               </w:rPr>
-              <w:t>2.1.1.</w:t>
+              <w:t>3.1.1.</w:t>
             </w:r>
             <w:r>
               <w:rPr>
@@ -898,7 +1158,7 @@
                 <w:noProof/>
                 <w:lang w:val="en-US"/>
               </w:rPr>
-              <w:t>%matplotlib inline and other ipython magic functions</w:t>
+              <w:t>Pandas</w:t>
             </w:r>
             <w:r>
               <w:rPr>
@@ -919,7 +1179,7 @@
                 <w:noProof/>
                 <w:webHidden/>
               </w:rPr>
-              <w:instrText xml:space="preserve"> PAGEREF _Toc20152296 \h </w:instrText>
+              <w:instrText xml:space="preserve"> PAGEREF _Toc21245644 \h </w:instrText>
             </w:r>
             <w:r>
               <w:rPr>
@@ -939,7 +1199,7 @@
                 <w:noProof/>
                 <w:webHidden/>
               </w:rPr>
-              <w:t>5</w:t>
+              <w:t>9</w:t>
             </w:r>
             <w:r>
               <w:rPr>
@@ -963,14 +1223,14 @@
               <w:lang w:val="en-US"/>
             </w:rPr>
           </w:pPr>
-          <w:hyperlink w:anchor="_Toc20152297" w:history="1">
+          <w:hyperlink w:anchor="_Toc21245645" w:history="1">
             <w:r>
               <w:rPr>
                 <w:rStyle w:val="Hypertextovprepojenie"/>
                 <w:noProof/>
                 <w:lang w:val="en-US"/>
               </w:rPr>
-              <w:t>2.1.2.</w:t>
+              <w:t>3.1.2.</w:t>
             </w:r>
             <w:r>
               <w:rPr>
@@ -986,7 +1246,7 @@
                 <w:noProof/>
                 <w:lang w:val="en-US"/>
               </w:rPr>
-              <w:t>Markdown</w:t>
+              <w:t>NumPy</w:t>
             </w:r>
             <w:r>
               <w:rPr>
@@ -1007,7 +1267,7 @@
                 <w:noProof/>
                 <w:webHidden/>
               </w:rPr>
-              <w:instrText xml:space="preserve"> PAGEREF _Toc20152297 \h </w:instrText>
+              <w:instrText xml:space="preserve"> PAGEREF _Toc21245645 \h </w:instrText>
             </w:r>
             <w:r>
               <w:rPr>
@@ -1027,7 +1287,95 @@
                 <w:noProof/>
                 <w:webHidden/>
               </w:rPr>
-              <w:t>6</w:t>
+              <w:t>11</w:t>
+            </w:r>
+            <w:r>
+              <w:rPr>
+                <w:noProof/>
+                <w:webHidden/>
+              </w:rPr>
+              <w:fldChar w:fldCharType="end"/>
+            </w:r>
+          </w:hyperlink>
+        </w:p>
+        <w:p>
+          <w:pPr>
+            <w:pStyle w:val="Obsah3"/>
+            <w:tabs>
+              <w:tab w:val="left" w:pos="1320"/>
+              <w:tab w:val="right" w:leader="dot" w:pos="8777"/>
+            </w:tabs>
+            <w:rPr>
+              <w:rFonts w:eastAsiaTheme="minorEastAsia"/>
+              <w:noProof/>
+              <w:lang w:val="en-US"/>
+            </w:rPr>
+          </w:pPr>
+          <w:hyperlink w:anchor="_Toc21245646" w:history="1">
+            <w:r>
+              <w:rPr>
+                <w:rStyle w:val="Hypertextovprepojenie"/>
+                <w:noProof/>
+                <w:lang w:val="en-US"/>
+              </w:rPr>
+              <w:t>3.1.3.</w:t>
+            </w:r>
+            <w:r>
+              <w:rPr>
+                <w:rFonts w:eastAsiaTheme="minorEastAsia"/>
+                <w:noProof/>
+                <w:lang w:val="en-US"/>
+              </w:rPr>
+              <w:tab/>
+            </w:r>
+            <w:r>
+              <w:rPr>
+                <w:rStyle w:val="Hypertextovprepojenie"/>
+                <w:noProof/>
+                <w:lang w:val="en-US"/>
+              </w:rPr>
+              <w:t>Matplotlib</w:t>
+            </w:r>
+            <w:r>
+              <w:rPr>
+                <w:noProof/>
+                <w:webHidden/>
+              </w:rPr>
+              <w:tab/>
+            </w:r>
+            <w:r>
+              <w:rPr>
+                <w:noProof/>
+                <w:webHidden/>
+              </w:rPr>
+              <w:fldChar w:fldCharType="begin"/>
+            </w:r>
+            <w:r>
+              <w:rPr>
+                <w:noProof/>
+                <w:webHidden/>
+              </w:rPr>
+              <w:instrText xml:space="preserve"> PAGEREF _Toc21245646 \h </w:instrText>
+            </w:r>
+            <w:r>
+              <w:rPr>
+                <w:noProof/>
+                <w:webHidden/>
+              </w:rPr>
+            </w:r>
+            <w:r>
+              <w:rPr>
+                <w:noProof/>
+                <w:webHidden/>
+              </w:rPr>
+              <w:fldChar w:fldCharType="separate"/>
+            </w:r>
+            <w:r>
+              <w:rPr>
+                <w:noProof/>
+                <w:webHidden/>
+              </w:rPr>
+              <w:t>12</w:t>
             </w:r>
             <w:r>
               <w:rPr>
@@ -1051,7 +1399,7 @@
               <w:lang w:val="en-US"/>
             </w:rPr>
           </w:pPr>
-          <w:hyperlink w:anchor="_Toc20152298" w:history="1">
+          <w:hyperlink w:anchor="_Toc21245647" w:history="1">
             <w:r>
               <w:rPr>
                 <w:rStyle w:val="Hypertextovprepojenie"/>
@@ -1080,7 +1428,7 @@
                 <w:noProof/>
                 <w:lang w:val="en-US"/>
               </w:rPr>
-              <w:t>ML and DL Frameworks – Overview</w:t>
+              <w:t>TensorFlow</w:t>
             </w:r>
             <w:r>
               <w:rPr>
@@ -1101,7 +1449,7 @@
                 <w:noProof/>
                 <w:webHidden/>
               </w:rPr>
-              <w:instrText xml:space="preserve"> PAGEREF _Toc20152298 \h </w:instrText>
+              <w:instrText xml:space="preserve"> PAGEREF _Toc21245647 \h </w:instrText>
             </w:r>
             <w:r>
               <w:rPr>
@@ -1121,7 +1469,7 @@
                 <w:noProof/>
                 <w:webHidden/>
               </w:rPr>
-              <w:t>6</w:t>
+              <w:t>13</w:t>
             </w:r>
             <w:r>
               <w:rPr>
@@ -1145,7 +1493,7 @@
               <w:lang w:val="en-US"/>
             </w:rPr>
           </w:pPr>
-          <w:hyperlink w:anchor="_Toc20152299" w:history="1">
+          <w:hyperlink w:anchor="_Toc21245648" w:history="1">
             <w:r>
               <w:rPr>
                 <w:rStyle w:val="Hypertextovprepojenie"/>
@@ -1174,7 +1522,7 @@
                 <w:noProof/>
                 <w:lang w:val="en-US"/>
               </w:rPr>
-              <w:t>Scikit-Learn</w:t>
+              <w:t>Keras</w:t>
             </w:r>
             <w:r>
               <w:rPr>
@@ -1195,7 +1543,7 @@
                 <w:noProof/>
                 <w:webHidden/>
               </w:rPr>
-              <w:instrText xml:space="preserve"> PAGEREF _Toc20152299 \h </w:instrText>
+              <w:instrText xml:space="preserve"> PAGEREF _Toc21245648 \h </w:instrText>
             </w:r>
             <w:r>
               <w:rPr>
@@ -1215,267 +1563,7 @@
                 <w:noProof/>
                 <w:webHidden/>
               </w:rPr>
-              <w:t>7</w:t>
-            </w:r>
-            <w:r>
-              <w:rPr>
-                <w:noProof/>
-                <w:webHidden/>
-              </w:rPr>
-              <w:fldChar w:fldCharType="end"/>
-            </w:r>
-          </w:hyperlink>
-        </w:p>
-        <w:p>
-          <w:pPr>
-            <w:pStyle w:val="Obsah3"/>
-            <w:tabs>
-              <w:tab w:val="left" w:pos="1320"/>
-              <w:tab w:val="right" w:leader="dot" w:pos="8777"/>
-            </w:tabs>
-            <w:rPr>
-              <w:rFonts w:eastAsiaTheme="minorEastAsia"/>
-              <w:noProof/>
-              <w:lang w:val="en-US"/>
-            </w:rPr>
-          </w:pPr>
-          <w:hyperlink w:anchor="_Toc20152300" w:history="1">
-            <w:r>
-              <w:rPr>
-                <w:rStyle w:val="Hypertextovprepojenie"/>
-                <w:noProof/>
-                <w:lang w:val="en-US"/>
-              </w:rPr>
-              <w:t>2.3.1.</w:t>
-            </w:r>
-            <w:r>
-              <w:rPr>
-                <w:rFonts w:eastAsiaTheme="minorEastAsia"/>
-                <w:noProof/>
-                <w:lang w:val="en-US"/>
-              </w:rPr>
-              <w:tab/>
-            </w:r>
-            <w:r>
-              <w:rPr>
-                <w:rStyle w:val="Hypertextovprepojenie"/>
-                <w:noProof/>
-                <w:lang w:val="en-US"/>
-              </w:rPr>
-              <w:t>Pandas</w:t>
-            </w:r>
-            <w:r>
-              <w:rPr>
-                <w:noProof/>
-                <w:webHidden/>
-              </w:rPr>
-              <w:tab/>
-            </w:r>
-            <w:r>
-              <w:rPr>
-                <w:noProof/>
-                <w:webHidden/>
-              </w:rPr>
-              <w:fldChar w:fldCharType="begin"/>
-            </w:r>
-            <w:r>
-              <w:rPr>
-                <w:noProof/>
-                <w:webHidden/>
-              </w:rPr>
-              <w:instrText xml:space="preserve"> PAGEREF _Toc20152300 \h </w:instrText>
-            </w:r>
-            <w:r>
-              <w:rPr>
-                <w:noProof/>
-                <w:webHidden/>
-              </w:rPr>
-            </w:r>
-            <w:r>
-              <w:rPr>
-                <w:noProof/>
-                <w:webHidden/>
-              </w:rPr>
-              <w:fldChar w:fldCharType="separate"/>
-            </w:r>
-            <w:r>
-              <w:rPr>
-                <w:noProof/>
-                <w:webHidden/>
-              </w:rPr>
-              <w:t>7</w:t>
-            </w:r>
-            <w:r>
-              <w:rPr>
-                <w:noProof/>
-                <w:webHidden/>
-              </w:rPr>
-              <w:fldChar w:fldCharType="end"/>
-            </w:r>
-          </w:hyperlink>
-        </w:p>
-        <w:p>
-          <w:pPr>
-            <w:pStyle w:val="Obsah3"/>
-            <w:tabs>
-              <w:tab w:val="left" w:pos="1320"/>
-              <w:tab w:val="right" w:leader="dot" w:pos="8777"/>
-            </w:tabs>
-            <w:rPr>
-              <w:rFonts w:eastAsiaTheme="minorEastAsia"/>
-              <w:noProof/>
-              <w:lang w:val="en-US"/>
-            </w:rPr>
-          </w:pPr>
-          <w:hyperlink w:anchor="_Toc20152301" w:history="1">
-            <w:r>
-              <w:rPr>
-                <w:rStyle w:val="Hypertextovprepojenie"/>
-                <w:noProof/>
-                <w:lang w:val="en-US"/>
-              </w:rPr>
-              <w:t>2.3.2.</w:t>
-            </w:r>
-            <w:r>
-              <w:rPr>
-                <w:rFonts w:eastAsiaTheme="minorEastAsia"/>
-                <w:noProof/>
-                <w:lang w:val="en-US"/>
-              </w:rPr>
-              <w:tab/>
-            </w:r>
-            <w:r>
-              <w:rPr>
-                <w:rStyle w:val="Hypertextovprepojenie"/>
-                <w:noProof/>
-                <w:lang w:val="en-US"/>
-              </w:rPr>
-              <w:t>NumPy</w:t>
-            </w:r>
-            <w:r>
-              <w:rPr>
-                <w:noProof/>
-                <w:webHidden/>
-              </w:rPr>
-              <w:tab/>
-            </w:r>
-            <w:r>
-              <w:rPr>
-                <w:noProof/>
-                <w:webHidden/>
-              </w:rPr>
-              <w:fldChar w:fldCharType="begin"/>
-            </w:r>
-            <w:r>
-              <w:rPr>
-                <w:noProof/>
-                <w:webHidden/>
-              </w:rPr>
-              <w:instrText xml:space="preserve"> PAGEREF _Toc20152301 \h </w:instrText>
-            </w:r>
-            <w:r>
-              <w:rPr>
-                <w:noProof/>
-                <w:webHidden/>
-              </w:rPr>
-            </w:r>
-            <w:r>
-              <w:rPr>
-                <w:noProof/>
-                <w:webHidden/>
-              </w:rPr>
-              <w:fldChar w:fldCharType="separate"/>
-            </w:r>
-            <w:r>
-              <w:rPr>
-                <w:noProof/>
-                <w:webHidden/>
-              </w:rPr>
-              <w:t>10</w:t>
-            </w:r>
-            <w:r>
-              <w:rPr>
-                <w:noProof/>
-                <w:webHidden/>
-              </w:rPr>
-              <w:fldChar w:fldCharType="end"/>
-            </w:r>
-          </w:hyperlink>
-        </w:p>
-        <w:p>
-          <w:pPr>
-            <w:pStyle w:val="Obsah1"/>
-            <w:rPr>
-              <w:rFonts w:eastAsiaTheme="minorEastAsia"/>
-              <w:noProof/>
-              <w:lang w:val="en-US"/>
-            </w:rPr>
-          </w:pPr>
-          <w:hyperlink w:anchor="_Toc20152302" w:history="1">
-            <w:r>
-              <w:rPr>
-                <w:rStyle w:val="Hypertextovprepojenie"/>
-                <w:noProof/>
-                <w:lang w:val="en-US"/>
-              </w:rPr>
-              <w:t>3.</w:t>
-            </w:r>
-            <w:r>
-              <w:rPr>
-                <w:rFonts w:eastAsiaTheme="minorEastAsia"/>
-                <w:noProof/>
-                <w:lang w:val="en-US"/>
-              </w:rPr>
-              <w:tab/>
-            </w:r>
-            <w:r>
-              <w:rPr>
-                <w:rStyle w:val="Hypertextovprepojenie"/>
-                <w:noProof/>
-                <w:lang w:val="en-US"/>
-              </w:rPr>
-              <w:t>One-class classification (OOC)</w:t>
-            </w:r>
-            <w:r>
-              <w:rPr>
-                <w:noProof/>
-                <w:webHidden/>
-              </w:rPr>
-              <w:tab/>
-            </w:r>
-            <w:r>
-              <w:rPr>
-                <w:noProof/>
-                <w:webHidden/>
-              </w:rPr>
-              <w:fldChar w:fldCharType="begin"/>
-            </w:r>
-            <w:r>
-              <w:rPr>
-                <w:noProof/>
-                <w:webHidden/>
-              </w:rPr>
-              <w:instrText xml:space="preserve"> PAGEREF _Toc20152302 \h </w:instrText>
-            </w:r>
-            <w:r>
-              <w:rPr>
-                <w:noProof/>
-                <w:webHidden/>
-              </w:rPr>
-            </w:r>
-            <w:r>
-              <w:rPr>
-                <w:noProof/>
-                <w:webHidden/>
-              </w:rPr>
-              <w:fldChar w:fldCharType="separate"/>
-            </w:r>
-            <w:r>
-              <w:rPr>
-                <w:noProof/>
-                <w:webHidden/>
-              </w:rPr>
-              <w:t>11</w:t>
+              <w:t>14</w:t>
             </w:r>
             <w:r>
               <w:rPr>
@@ -1499,7 +1587,7 @@
               <w:lang w:val="en-US"/>
             </w:rPr>
           </w:pPr>
-          <w:hyperlink w:anchor="_Toc20152303" w:history="1">
+          <w:hyperlink w:anchor="_Toc21245649" w:history="1">
             <w:r>
               <w:rPr>
                 <w:rStyle w:val="Hypertextovprepojenie"/>
@@ -1512,6 +1600,372 @@
                   </w14:lightRig>
                 </w14:scene3d>
               </w:rPr>
+              <w:t>4.</w:t>
+            </w:r>
+            <w:r>
+              <w:rPr>
+                <w:rFonts w:eastAsiaTheme="minorEastAsia"/>
+                <w:noProof/>
+                <w:lang w:val="en-US"/>
+              </w:rPr>
+              <w:tab/>
+            </w:r>
+            <w:r>
+              <w:rPr>
+                <w:rStyle w:val="Hypertextovprepojenie"/>
+                <w:noProof/>
+                <w:lang w:val="en-US"/>
+              </w:rPr>
+              <w:t>PyTorch</w:t>
+            </w:r>
+            <w:r>
+              <w:rPr>
+                <w:noProof/>
+                <w:webHidden/>
+              </w:rPr>
+              <w:tab/>
+            </w:r>
+            <w:r>
+              <w:rPr>
+                <w:noProof/>
+                <w:webHidden/>
+              </w:rPr>
+              <w:fldChar w:fldCharType="begin"/>
+            </w:r>
+            <w:r>
+              <w:rPr>
+                <w:noProof/>
+                <w:webHidden/>
+              </w:rPr>
+              <w:instrText xml:space="preserve"> PAGEREF _Toc21245649 \h </w:instrText>
+            </w:r>
+            <w:r>
+              <w:rPr>
+                <w:noProof/>
+                <w:webHidden/>
+              </w:rPr>
+            </w:r>
+            <w:r>
+              <w:rPr>
+                <w:noProof/>
+                <w:webHidden/>
+              </w:rPr>
+              <w:fldChar w:fldCharType="separate"/>
+            </w:r>
+            <w:r>
+              <w:rPr>
+                <w:noProof/>
+                <w:webHidden/>
+              </w:rPr>
+              <w:t>14</w:t>
+            </w:r>
+            <w:r>
+              <w:rPr>
+                <w:noProof/>
+                <w:webHidden/>
+              </w:rPr>
+              <w:fldChar w:fldCharType="end"/>
+            </w:r>
+          </w:hyperlink>
+        </w:p>
+        <w:p>
+          <w:pPr>
+            <w:pStyle w:val="Obsah2"/>
+            <w:tabs>
+              <w:tab w:val="left" w:pos="660"/>
+              <w:tab w:val="right" w:leader="dot" w:pos="8777"/>
+            </w:tabs>
+            <w:rPr>
+              <w:rFonts w:eastAsiaTheme="minorEastAsia"/>
+              <w:noProof/>
+              <w:lang w:val="en-US"/>
+            </w:rPr>
+          </w:pPr>
+          <w:hyperlink w:anchor="_Toc21245650" w:history="1">
+            <w:r>
+              <w:rPr>
+                <w:rStyle w:val="Hypertextovprepojenie"/>
+                <w:noProof/>
+                <w:lang w:val="en-US"/>
+                <w14:scene3d>
+                  <w14:camera w14:prst="orthographicFront"/>
+                  <w14:lightRig w14:rig="threePt" w14:dir="t">
+                    <w14:rot w14:lat="0" w14:lon="0" w14:rev="0"/>
+                  </w14:lightRig>
+                </w14:scene3d>
+              </w:rPr>
+              <w:t>5.</w:t>
+            </w:r>
+            <w:r>
+              <w:rPr>
+                <w:rFonts w:eastAsiaTheme="minorEastAsia"/>
+                <w:noProof/>
+                <w:lang w:val="en-US"/>
+              </w:rPr>
+              <w:tab/>
+            </w:r>
+            <w:r>
+              <w:rPr>
+                <w:rStyle w:val="Hypertextovprepojenie"/>
+                <w:noProof/>
+                <w:lang w:val="en-US"/>
+              </w:rPr>
+              <w:t>MXNet</w:t>
+            </w:r>
+            <w:r>
+              <w:rPr>
+                <w:noProof/>
+                <w:webHidden/>
+              </w:rPr>
+              <w:tab/>
+            </w:r>
+            <w:r>
+              <w:rPr>
+                <w:noProof/>
+                <w:webHidden/>
+              </w:rPr>
+              <w:fldChar w:fldCharType="begin"/>
+            </w:r>
+            <w:r>
+              <w:rPr>
+                <w:noProof/>
+                <w:webHidden/>
+              </w:rPr>
+              <w:instrText xml:space="preserve"> PAGEREF _Toc21245650 \h </w:instrText>
+            </w:r>
+            <w:r>
+              <w:rPr>
+                <w:noProof/>
+                <w:webHidden/>
+              </w:rPr>
+            </w:r>
+            <w:r>
+              <w:rPr>
+                <w:noProof/>
+                <w:webHidden/>
+              </w:rPr>
+              <w:fldChar w:fldCharType="separate"/>
+            </w:r>
+            <w:r>
+              <w:rPr>
+                <w:noProof/>
+                <w:webHidden/>
+              </w:rPr>
+              <w:t>15</w:t>
+            </w:r>
+            <w:r>
+              <w:rPr>
+                <w:noProof/>
+                <w:webHidden/>
+              </w:rPr>
+              <w:fldChar w:fldCharType="end"/>
+            </w:r>
+          </w:hyperlink>
+        </w:p>
+        <w:p>
+          <w:pPr>
+            <w:pStyle w:val="Obsah2"/>
+            <w:tabs>
+              <w:tab w:val="left" w:pos="660"/>
+              <w:tab w:val="right" w:leader="dot" w:pos="8777"/>
+            </w:tabs>
+            <w:rPr>
+              <w:rFonts w:eastAsiaTheme="minorEastAsia"/>
+              <w:noProof/>
+              <w:lang w:val="en-US"/>
+            </w:rPr>
+          </w:pPr>
+          <w:hyperlink w:anchor="_Toc21245651" w:history="1">
+            <w:r>
+              <w:rPr>
+                <w:rStyle w:val="Hypertextovprepojenie"/>
+                <w:noProof/>
+                <w:lang w:val="en-US"/>
+                <w14:scene3d>
+                  <w14:camera w14:prst="orthographicFront"/>
+                  <w14:lightRig w14:rig="threePt" w14:dir="t">
+                    <w14:rot w14:lat="0" w14:lon="0" w14:rev="0"/>
+                  </w14:lightRig>
+                </w14:scene3d>
+              </w:rPr>
+              <w:t>6.</w:t>
+            </w:r>
+            <w:r>
+              <w:rPr>
+                <w:rFonts w:eastAsiaTheme="minorEastAsia"/>
+                <w:noProof/>
+                <w:lang w:val="en-US"/>
+              </w:rPr>
+              <w:tab/>
+            </w:r>
+            <w:r>
+              <w:rPr>
+                <w:rStyle w:val="Hypertextovprepojenie"/>
+                <w:noProof/>
+                <w:lang w:val="en-US"/>
+              </w:rPr>
+              <w:t>Gluon</w:t>
+            </w:r>
+            <w:r>
+              <w:rPr>
+                <w:noProof/>
+                <w:webHidden/>
+              </w:rPr>
+              <w:tab/>
+            </w:r>
+            <w:r>
+              <w:rPr>
+                <w:noProof/>
+                <w:webHidden/>
+              </w:rPr>
+              <w:fldChar w:fldCharType="begin"/>
+            </w:r>
+            <w:r>
+              <w:rPr>
+                <w:noProof/>
+                <w:webHidden/>
+              </w:rPr>
+              <w:instrText xml:space="preserve"> PAGEREF _Toc21245651 \h </w:instrText>
+            </w:r>
+            <w:r>
+              <w:rPr>
+                <w:noProof/>
+                <w:webHidden/>
+              </w:rPr>
+            </w:r>
+            <w:r>
+              <w:rPr>
+                <w:noProof/>
+                <w:webHidden/>
+              </w:rPr>
+              <w:fldChar w:fldCharType="separate"/>
+            </w:r>
+            <w:r>
+              <w:rPr>
+                <w:noProof/>
+                <w:webHidden/>
+              </w:rPr>
+              <w:t>16</w:t>
+            </w:r>
+            <w:r>
+              <w:rPr>
+                <w:noProof/>
+                <w:webHidden/>
+              </w:rPr>
+              <w:fldChar w:fldCharType="end"/>
+            </w:r>
+          </w:hyperlink>
+        </w:p>
+        <w:p>
+          <w:pPr>
+            <w:pStyle w:val="Obsah1"/>
+            <w:rPr>
+              <w:rFonts w:eastAsiaTheme="minorEastAsia"/>
+              <w:noProof/>
+              <w:lang w:val="en-US"/>
+            </w:rPr>
+          </w:pPr>
+          <w:hyperlink w:anchor="_Toc21245652" w:history="1">
+            <w:r>
+              <w:rPr>
+                <w:rStyle w:val="Hypertextovprepojenie"/>
+                <w:noProof/>
+                <w:lang w:val="en-US"/>
+              </w:rPr>
+              <w:t>4.</w:t>
+            </w:r>
+            <w:r>
+              <w:rPr>
+                <w:rFonts w:eastAsiaTheme="minorEastAsia"/>
+                <w:noProof/>
+                <w:lang w:val="en-US"/>
+              </w:rPr>
+              <w:tab/>
+            </w:r>
+            <w:r>
+              <w:rPr>
+                <w:rStyle w:val="Hypertextovprepojenie"/>
+                <w:noProof/>
+                <w:lang w:val="en-US"/>
+              </w:rPr>
+              <w:t>One-class classification (OOC)</w:t>
+            </w:r>
+            <w:r>
+              <w:rPr>
+                <w:noProof/>
+                <w:webHidden/>
+              </w:rPr>
+              <w:tab/>
+            </w:r>
+            <w:r>
+              <w:rPr>
+                <w:noProof/>
+                <w:webHidden/>
+              </w:rPr>
+              <w:fldChar w:fldCharType="begin"/>
+            </w:r>
+            <w:r>
+              <w:rPr>
+                <w:noProof/>
+                <w:webHidden/>
+              </w:rPr>
+              <w:instrText xml:space="preserve"> PAGEREF _Toc21245652 \h </w:instrText>
+            </w:r>
+            <w:r>
+              <w:rPr>
+                <w:noProof/>
+                <w:webHidden/>
+              </w:rPr>
+            </w:r>
+            <w:r>
+              <w:rPr>
+                <w:noProof/>
+                <w:webHidden/>
+              </w:rPr>
+              <w:fldChar w:fldCharType="separate"/>
+            </w:r>
+            <w:r>
+              <w:rPr>
+                <w:noProof/>
+                <w:webHidden/>
+              </w:rPr>
+              <w:t>17</w:t>
+            </w:r>
+            <w:r>
+              <w:rPr>
+                <w:noProof/>
+                <w:webHidden/>
+              </w:rPr>
+              <w:fldChar w:fldCharType="end"/>
+            </w:r>
+          </w:hyperlink>
+        </w:p>
+        <w:p>
+          <w:pPr>
+            <w:pStyle w:val="Obsah2"/>
+            <w:tabs>
+              <w:tab w:val="left" w:pos="660"/>
+              <w:tab w:val="right" w:leader="dot" w:pos="8777"/>
+            </w:tabs>
+            <w:rPr>
+              <w:rFonts w:eastAsiaTheme="minorEastAsia"/>
+              <w:noProof/>
+              <w:lang w:val="en-US"/>
+            </w:rPr>
+          </w:pPr>
+          <w:hyperlink w:anchor="_Toc21245653" w:history="1">
+            <w:r>
+              <w:rPr>
+                <w:rStyle w:val="Hypertextovprepojenie"/>
+                <w:noProof/>
+                <w:lang w:val="en-US"/>
+                <w14:scene3d>
+                  <w14:camera w14:prst="orthographicFront"/>
+                  <w14:lightRig w14:rig="threePt" w14:dir="t">
+                    <w14:rot w14:lat="0" w14:lon="0" w14:rev="0"/>
+                  </w14:lightRig>
+                </w14:scene3d>
+              </w:rPr>
               <w:t>1.</w:t>
             </w:r>
             <w:r>
@@ -1549,7 +2003,7 @@
                 <w:noProof/>
                 <w:webHidden/>
               </w:rPr>
-              <w:instrText xml:space="preserve"> PAGEREF _Toc20152303 \h </w:instrText>
+              <w:instrText xml:space="preserve"> PAGEREF _Toc21245653 \h </w:instrText>
             </w:r>
             <w:r>
               <w:rPr>
@@ -1569,7 +2023,7 @@
                 <w:noProof/>
                 <w:webHidden/>
               </w:rPr>
-              <w:t>11</w:t>
+              <w:t>17</w:t>
             </w:r>
             <w:r>
               <w:rPr>
@@ -1625,7 +2079,7 @@
           <w:lang w:val="en-US"/>
         </w:rPr>
       </w:pPr>
-      <w:bookmarkStart w:id="0" w:name="_Toc20152287"/>
+      <w:bookmarkStart w:id="0" w:name="_Toc21245632"/>
       <w:r>
         <w:rPr>
           <w:lang w:val="en-US"/>
@@ -1792,7 +2246,7 @@
           <w:lang w:val="en-US"/>
         </w:rPr>
       </w:pPr>
-      <w:bookmarkStart w:id="1" w:name="_Toc20152288"/>
+      <w:bookmarkStart w:id="1" w:name="_Toc21245633"/>
       <w:r>
         <w:rPr>
           <w:lang w:val="en-US"/>
@@ -1847,7 +2301,7 @@
           <w:lang w:val="en-US"/>
         </w:rPr>
       </w:pPr>
-      <w:bookmarkStart w:id="2" w:name="_Toc20152289"/>
+      <w:bookmarkStart w:id="2" w:name="_Toc21245634"/>
       <w:r>
         <w:rPr>
           <w:lang w:val="en-US"/>
@@ -1902,7 +2356,7 @@
           <w:lang w:val="en-US"/>
         </w:rPr>
       </w:pPr>
-      <w:bookmarkStart w:id="3" w:name="_Toc20152290"/>
+      <w:bookmarkStart w:id="3" w:name="_Toc21245635"/>
       <w:r>
         <w:rPr>
           <w:lang w:val="en-US"/>
@@ -2162,7 +2616,7 @@
           <w:lang w:val="en-US"/>
         </w:rPr>
       </w:pPr>
-      <w:bookmarkStart w:id="4" w:name="_Toc20152291"/>
+      <w:bookmarkStart w:id="4" w:name="_Toc21245636"/>
       <w:r>
         <w:rPr>
           <w:lang w:val="en-US"/>
@@ -2251,7 +2705,7 @@
           <w:lang w:val="en-US"/>
         </w:rPr>
       </w:pPr>
-      <w:bookmarkStart w:id="5" w:name="_Toc20152292"/>
+      <w:bookmarkStart w:id="5" w:name="_Toc21245637"/>
       <w:r>
         <w:rPr>
           <w:lang w:val="en-US"/>
@@ -2315,7 +2769,7 @@
           <w:lang w:val="en-US"/>
         </w:rPr>
       </w:pPr>
-      <w:bookmarkStart w:id="6" w:name="_Toc20152293"/>
+      <w:bookmarkStart w:id="6" w:name="_Toc21245638"/>
       <w:r>
         <w:rPr>
           <w:lang w:val="en-US"/>
@@ -2513,7 +2967,7 @@
           <w:lang w:val="en-US"/>
         </w:rPr>
       </w:pPr>
-      <w:bookmarkStart w:id="7" w:name="_Toc20152295"/>
+      <w:bookmarkStart w:id="7" w:name="_Toc21245639"/>
       <w:r>
         <w:rPr>
           <w:lang w:val="en-US"/>
@@ -2722,377 +3176,19 @@
     </w:p>
     <w:p>
       <w:pPr>
-        <w:pStyle w:val="3Nadpis"/>
-        <w:rPr>
-          <w:lang w:val="en-US"/>
-        </w:rPr>
-      </w:pPr>
-      <w:bookmarkStart w:id="8" w:name="_Toc20152296"/>
-      <w:r>
-        <w:rPr>
-          <w:lang w:val="en-US"/>
-        </w:rPr>
-        <w:t>%matplotlib inline and other ipython magic functions</w:t>
-      </w:r>
-      <w:bookmarkEnd w:id="8"/>
-    </w:p>
-    <w:p>
-      <w:pPr>
-        <w:jc w:val="center"/>
-        <w:rPr>
-          <w:i/>
-          <w:sz w:val="24"/>
-          <w:lang w:val="en-US"/>
-        </w:rPr>
-      </w:pPr>
-      <w:r>
-        <w:rPr>
-          <w:i/>
-          <w:sz w:val="24"/>
-          <w:lang w:val="en-US"/>
-        </w:rPr>
-        <w:t xml:space="preserve">Provided you are running </w:t>
-      </w:r>
-      <w:proofErr w:type="spellStart"/>
-      <w:r>
-        <w:rPr>
-          <w:i/>
-          <w:sz w:val="24"/>
-          <w:lang w:val="en-US"/>
-        </w:rPr>
-        <w:t>IPython</w:t>
-      </w:r>
-      <w:proofErr w:type="spellEnd"/>
-      <w:r>
-        <w:rPr>
-          <w:i/>
-          <w:sz w:val="24"/>
-          <w:lang w:val="en-US"/>
-        </w:rPr>
-        <w:t>, the %matplotlib inline will make your plot outputs appear and be stored within the notebook.</w:t>
-      </w:r>
-    </w:p>
-    <w:p>
-      <w:pPr>
-        <w:rPr>
-          <w:lang w:val="en-US"/>
-        </w:rPr>
-      </w:pPr>
-      <w:r>
-        <w:rPr>
-          <w:lang w:val="en-US"/>
-        </w:rPr>
-        <w:t>Magic functions work more like OS CLI calls.</w:t>
-      </w:r>
-    </w:p>
-    <w:p>
-      <w:pPr>
-        <w:rPr>
-          <w:lang w:val="en-US"/>
-        </w:rPr>
-      </w:pPr>
-      <w:r>
-        <w:rPr>
-          <w:lang w:val="en-US"/>
-        </w:rPr>
-        <w:lastRenderedPageBreak/>
-        <w:t>With this backend, the output of plotting commands is displayed inline within frontends like the Jupyter notebook, directly below the code cell that produced it. The resulting plots will then also be stored in the notebook document.</w:t>
-      </w:r>
-    </w:p>
-    <w:p>
-      <w:pPr>
-        <w:pStyle w:val="3Nadpis"/>
-        <w:rPr>
-          <w:lang w:val="en-US"/>
-        </w:rPr>
-      </w:pPr>
-      <w:bookmarkStart w:id="9" w:name="_Toc20152297"/>
-      <w:r>
-        <w:rPr>
-          <w:lang w:val="en-US"/>
-        </w:rPr>
-        <w:t>Markdown</w:t>
-      </w:r>
-      <w:bookmarkEnd w:id="9"/>
-    </w:p>
-    <w:p>
-      <w:pPr>
-        <w:pStyle w:val="Odsekzoznamu"/>
-        <w:numPr>
-          <w:ilvl w:val="0"/>
-          <w:numId w:val="8"/>
-        </w:numPr>
-        <w:rPr>
-          <w:lang w:val="en-US"/>
-        </w:rPr>
-      </w:pPr>
-      <w:r>
-        <w:rPr>
-          <w:lang w:val="en-US"/>
-        </w:rPr>
-        <w:t># - Header</w:t>
-      </w:r>
-    </w:p>
-    <w:p>
-      <w:pPr>
-        <w:pStyle w:val="Odsekzoznamu"/>
-        <w:numPr>
-          <w:ilvl w:val="0"/>
-          <w:numId w:val="8"/>
-        </w:numPr>
-        <w:rPr>
-          <w:lang w:val="en-US"/>
-        </w:rPr>
-      </w:pPr>
-      <w:r>
-        <w:rPr>
-          <w:lang w:val="en-US"/>
-        </w:rPr>
-        <w:t>## - smaller header</w:t>
-      </w:r>
-    </w:p>
-    <w:p>
-      <w:pPr>
-        <w:pStyle w:val="Odsekzoznamu"/>
-        <w:numPr>
-          <w:ilvl w:val="0"/>
-          <w:numId w:val="8"/>
-        </w:numPr>
-        <w:rPr>
-          <w:lang w:val="en-US"/>
-        </w:rPr>
-      </w:pPr>
-      <w:r>
-        <w:rPr>
-          <w:lang w:val="en-US"/>
-        </w:rPr>
-        <w:t>__</w:t>
-      </w:r>
-      <w:proofErr w:type="spellStart"/>
-      <w:r>
-        <w:rPr>
-          <w:lang w:val="en-US"/>
-        </w:rPr>
-        <w:t>abc</w:t>
-      </w:r>
-      <w:proofErr w:type="spellEnd"/>
-      <w:r>
-        <w:rPr>
-          <w:lang w:val="en-US"/>
-        </w:rPr>
-        <w:t>__ - strong / bold</w:t>
-      </w:r>
-    </w:p>
-    <w:p>
-      <w:pPr>
-        <w:pStyle w:val="Odsekzoznamu"/>
-        <w:numPr>
-          <w:ilvl w:val="0"/>
-          <w:numId w:val="8"/>
-        </w:numPr>
-        <w:rPr>
-          <w:lang w:val="en-US"/>
-        </w:rPr>
-      </w:pPr>
-      <w:r>
-        <w:rPr>
-          <w:lang w:val="en-US"/>
-        </w:rPr>
-        <w:t>```![</w:t>
-      </w:r>
-      <w:proofErr w:type="spellStart"/>
-      <w:r>
-        <w:rPr>
-          <w:lang w:val="en-US"/>
-        </w:rPr>
-        <w:t>Pinehead</w:t>
-      </w:r>
-      <w:proofErr w:type="spellEnd"/>
-      <w:r>
-        <w:rPr>
-          <w:lang w:val="en-US"/>
-        </w:rPr>
-        <w:t>](pinehead.jpg)```</w:t>
-      </w:r>
-      <w:r>
-        <w:rPr>
-          <w:lang w:val="en-US"/>
-        </w:rPr>
-        <w:t xml:space="preserve"> --way to write code samples</w:t>
-      </w:r>
-    </w:p>
-    <w:p>
-      <w:pPr>
-        <w:pStyle w:val="Odsekzoznamu"/>
-        <w:numPr>
-          <w:ilvl w:val="0"/>
-          <w:numId w:val="8"/>
-        </w:numPr>
-        <w:rPr>
-          <w:lang w:val="en-US"/>
-        </w:rPr>
-      </w:pPr>
-      <w:r>
-        <w:rPr>
-          <w:lang w:val="en-US"/>
-        </w:rPr>
-        <w:t>“1. 2. 3.” – lists, ordered</w:t>
-      </w:r>
-    </w:p>
-    <w:p>
-      <w:pPr>
-        <w:pStyle w:val="Odsekzoznamu"/>
-        <w:numPr>
-          <w:ilvl w:val="0"/>
-          <w:numId w:val="8"/>
-        </w:numPr>
-        <w:rPr>
-          <w:lang w:val="en-US"/>
-        </w:rPr>
-      </w:pPr>
-      <w:r>
-        <w:rPr>
-          <w:lang w:val="en-US"/>
-        </w:rPr>
-        <w:t>“ - , - “ lists, unordered</w:t>
-      </w:r>
-    </w:p>
-    <w:p>
-      <w:pPr>
-        <w:pStyle w:val="Odsekzoznamu"/>
-        <w:numPr>
-          <w:ilvl w:val="0"/>
-          <w:numId w:val="8"/>
-        </w:numPr>
-        <w:rPr>
-          <w:lang w:val="en-US"/>
-        </w:rPr>
-      </w:pPr>
-      <w:r>
-        <w:rPr>
-          <w:lang w:val="en-US"/>
-        </w:rPr>
-        <w:t>_ -- italic</w:t>
-      </w:r>
-    </w:p>
-    <w:p>
-      <w:pPr>
-        <w:pStyle w:val="Odsekzoznamu"/>
-        <w:numPr>
-          <w:ilvl w:val="0"/>
-          <w:numId w:val="8"/>
-        </w:numPr>
-        <w:rPr>
-          <w:lang w:val="en-US"/>
-        </w:rPr>
-      </w:pPr>
-      <w:proofErr w:type="gramStart"/>
-      <w:r>
-        <w:rPr>
-          <w:lang w:val="en-US"/>
-        </w:rPr>
-        <w:t>![</w:t>
-      </w:r>
-      <w:proofErr w:type="gramEnd"/>
-      <w:r>
-        <w:rPr>
-          <w:lang w:val="en-US"/>
-        </w:rPr>
-        <w:t>I'm not heavy, I have dense feathers!](./animal-animal-photography-cold-86405.jpg)</w:t>
-      </w:r>
-      <w:r>
-        <w:rPr>
-          <w:lang w:val="en-US"/>
-        </w:rPr>
-        <w:t xml:space="preserve">  </w:t>
-      </w:r>
-    </w:p>
-    <w:p>
-      <w:pPr>
-        <w:rPr>
-          <w:lang w:val="en-US"/>
-        </w:rPr>
-      </w:pPr>
-      <w:r>
-        <w:rPr>
-          <w:lang w:val="en-US"/>
-        </w:rPr>
-        <w:t>Insert an image.</w:t>
-      </w:r>
-    </w:p>
-    <w:p>
-      <w:pPr>
-        <w:rPr>
-          <w:lang w:val="en-US"/>
-        </w:rPr>
-      </w:pPr>
-      <w:r>
-        <w:rPr>
-          <w:lang w:val="en-US"/>
-        </w:rPr>
-        <w:t xml:space="preserve">! – </w:t>
-      </w:r>
-      <w:proofErr w:type="gramStart"/>
-      <w:r>
-        <w:rPr>
-          <w:lang w:val="en-US"/>
-        </w:rPr>
-        <w:t>to</w:t>
-      </w:r>
-      <w:proofErr w:type="gramEnd"/>
-      <w:r>
-        <w:rPr>
-          <w:lang w:val="en-US"/>
-        </w:rPr>
-        <w:t xml:space="preserve"> run commands</w:t>
-      </w:r>
-    </w:p>
-    <w:p>
-      <w:pPr>
-        <w:rPr>
-          <w:lang w:val="en-US"/>
-        </w:rPr>
-      </w:pPr>
-    </w:p>
-    <w:p>
-      <w:pPr>
-        <w:pStyle w:val="1Nadpis"/>
-        <w:rPr>
-          <w:lang w:val="en-US"/>
-        </w:rPr>
-      </w:pPr>
-      <w:bookmarkStart w:id="10" w:name="_Toc20152298"/>
-      <w:r>
-        <w:rPr>
-          <w:lang w:val="en-US"/>
-        </w:rPr>
-        <w:lastRenderedPageBreak/>
-        <w:t>ML and DL</w:t>
-      </w:r>
-      <w:r>
-        <w:rPr>
-          <w:lang w:val="en-US"/>
-        </w:rPr>
-        <w:t xml:space="preserve"> Frameworks – Overview</w:t>
-      </w:r>
-      <w:bookmarkEnd w:id="10"/>
-    </w:p>
-    <w:p>
-      <w:pPr>
-        <w:rPr>
-          <w:lang w:val="en-US"/>
-        </w:rPr>
-      </w:pPr>
-      <w:r>
-        <w:rPr>
-          <w:noProof/>
+        <w:rPr>
+          <w:lang w:val="en-US"/>
+        </w:rPr>
+      </w:pPr>
+      <w:r>
+        <w:rPr>
           <w:lang w:val="en-US"/>
         </w:rPr>
         <w:drawing>
-          <wp:inline distT="0" distB="0" distL="0" distR="0" wp14:anchorId="346996D1" wp14:editId="46CEEED3">
-            <wp:extent cx="5579745" cy="2279015"/>
-            <wp:effectExtent l="0" t="0" r="1905" b="6985"/>
-            <wp:docPr id="11" name="Picture 11"/>
+          <wp:inline distT="0" distB="0" distL="0" distR="0" wp14:anchorId="78CE7B4B" wp14:editId="245CD8D2">
+            <wp:extent cx="895475" cy="219106"/>
+            <wp:effectExtent l="0" t="0" r="0" b="9525"/>
+            <wp:docPr id="38" name="Obrázok 38"/>
             <wp:cNvGraphicFramePr>
               <a:graphicFrameLocks xmlns:a="http://schemas.openxmlformats.org/drawingml/2006/main" noChangeAspect="1"/>
             </wp:cNvGraphicFramePr>
@@ -3112,7 +3208,7 @@
                   <pic:spPr>
                     <a:xfrm>
                       <a:off x="0" y="0"/>
-                      <a:ext cx="5579745" cy="2279015"/>
+                      <a:ext cx="895475" cy="219106"/>
                     </a:xfrm>
                     <a:prstGeom prst="rect">
                       <a:avLst/>
@@ -3135,51 +3231,391 @@
         <w:rPr>
           <w:lang w:val="en-US"/>
         </w:rPr>
-        <w:t>What’s the difference between an algorithm and a framework?</w:t>
-      </w:r>
-    </w:p>
-    <w:p>
-      <w:pPr>
-        <w:rPr>
-          <w:lang w:val="en-US"/>
-        </w:rPr>
-      </w:pPr>
-      <w:r>
-        <w:rPr>
-          <w:lang w:val="en-US"/>
-        </w:rPr>
-        <w:t xml:space="preserve">Framework is a set of APIs, set of libraries, set of something that someone have already done to do the jobs you will need to do anyways to create an algorithm. The algorithm is based on </w:t>
-      </w:r>
-      <w:r>
-        <w:rPr>
-          <w:lang w:val="en-US"/>
-        </w:rPr>
-        <w:t>Math</w:t>
-      </w:r>
-      <w:r>
-        <w:rPr>
-          <w:lang w:val="en-US"/>
-        </w:rPr>
-        <w:t xml:space="preserve">. So we install python, install a library and use it to do the </w:t>
+        <w:t>Each “</w:t>
+      </w:r>
+      <w:proofErr w:type="gramStart"/>
+      <w:r>
+        <w:rPr>
+          <w:b/>
+          <w:lang w:val="en-US"/>
+        </w:rPr>
+        <w:t>.</w:t>
+      </w:r>
+      <w:r>
+        <w:rPr>
+          <w:lang w:val="en-US"/>
+        </w:rPr>
+        <w:t>“</w:t>
+      </w:r>
+      <w:proofErr w:type="gramEnd"/>
+      <w:r>
+        <w:rPr>
+          <w:lang w:val="en-US"/>
+        </w:rPr>
+        <w:t xml:space="preserve"> represents an epoch.</w:t>
+      </w:r>
+      <w:bookmarkStart w:id="8" w:name="_GoBack"/>
+      <w:bookmarkEnd w:id="8"/>
+    </w:p>
+    <w:p>
+      <w:pPr>
+        <w:pStyle w:val="3Nadpis"/>
+        <w:rPr>
+          <w:lang w:val="en-US"/>
+        </w:rPr>
+      </w:pPr>
+      <w:bookmarkStart w:id="9" w:name="_Toc21245640"/>
+      <w:r>
+        <w:rPr>
+          <w:lang w:val="en-US"/>
+        </w:rPr>
+        <w:lastRenderedPageBreak/>
+        <w:t>%matplotlib inline and other ipython magic functions</w:t>
+      </w:r>
+      <w:bookmarkEnd w:id="9"/>
+    </w:p>
+    <w:p>
+      <w:pPr>
+        <w:jc w:val="center"/>
+        <w:rPr>
+          <w:i/>
+          <w:sz w:val="24"/>
+          <w:lang w:val="en-US"/>
+        </w:rPr>
+      </w:pPr>
+      <w:r>
+        <w:rPr>
+          <w:i/>
+          <w:sz w:val="24"/>
+          <w:lang w:val="en-US"/>
+        </w:rPr>
+        <w:t xml:space="preserve">Provided you are running </w:t>
       </w:r>
       <w:proofErr w:type="spellStart"/>
       <w:r>
         <w:rPr>
-          <w:lang w:val="en-US"/>
-        </w:rPr>
-        <w:t>maths</w:t>
+          <w:i/>
+          <w:sz w:val="24"/>
+          <w:lang w:val="en-US"/>
+        </w:rPr>
+        <w:t>IPython</w:t>
       </w:r>
       <w:proofErr w:type="spellEnd"/>
       <w:r>
         <w:rPr>
-          <w:lang w:val="en-US"/>
-        </w:rPr>
-        <w:t xml:space="preserve"> of the algorithm.</w:t>
-      </w:r>
-    </w:p>
-    <w:p>
-      <w:pPr>
-        <w:jc w:val="center"/>
+          <w:i/>
+          <w:sz w:val="24"/>
+          <w:lang w:val="en-US"/>
+        </w:rPr>
+        <w:t>, the %matplotlib inline will make your plot outputs appear and be stored within the notebook.</w:t>
+      </w:r>
+    </w:p>
+    <w:p>
+      <w:pPr>
+        <w:rPr>
+          <w:lang w:val="en-US"/>
+        </w:rPr>
+      </w:pPr>
+      <w:r>
+        <w:rPr>
+          <w:lang w:val="en-US"/>
+        </w:rPr>
+        <w:t>Magic functions work more like OS CLI calls.</w:t>
+      </w:r>
+    </w:p>
+    <w:p>
+      <w:pPr>
+        <w:rPr>
+          <w:lang w:val="en-US"/>
+        </w:rPr>
+      </w:pPr>
+      <w:r>
+        <w:rPr>
+          <w:lang w:val="en-US"/>
+        </w:rPr>
+        <w:t>With this backend, the output of plotting commands is displayed inline within frontends like the Jupyter notebook, directly below the code cell that produced it. The resulting plots will then also be stored in the notebook document.</w:t>
+      </w:r>
+    </w:p>
+    <w:p>
+      <w:pPr>
+        <w:pStyle w:val="3Nadpis"/>
+        <w:rPr>
+          <w:lang w:val="en-US"/>
+        </w:rPr>
+      </w:pPr>
+      <w:bookmarkStart w:id="10" w:name="_Toc21245641"/>
+      <w:r>
+        <w:rPr>
+          <w:lang w:val="en-US"/>
+        </w:rPr>
+        <w:t>Markdown</w:t>
+      </w:r>
+      <w:bookmarkEnd w:id="10"/>
+    </w:p>
+    <w:p>
+      <w:pPr>
+        <w:pStyle w:val="Odsekzoznamu"/>
+        <w:numPr>
+          <w:ilvl w:val="0"/>
+          <w:numId w:val="8"/>
+        </w:numPr>
+        <w:rPr>
+          <w:lang w:val="en-US"/>
+        </w:rPr>
+      </w:pPr>
+      <w:r>
+        <w:rPr>
+          <w:lang w:val="en-US"/>
+        </w:rPr>
+        <w:t># - Header</w:t>
+      </w:r>
+    </w:p>
+    <w:p>
+      <w:pPr>
+        <w:pStyle w:val="Odsekzoznamu"/>
+        <w:numPr>
+          <w:ilvl w:val="0"/>
+          <w:numId w:val="8"/>
+        </w:numPr>
+        <w:rPr>
+          <w:lang w:val="en-US"/>
+        </w:rPr>
+      </w:pPr>
+      <w:r>
+        <w:rPr>
+          <w:lang w:val="en-US"/>
+        </w:rPr>
+        <w:t>## - smaller header</w:t>
+      </w:r>
+    </w:p>
+    <w:p>
+      <w:pPr>
+        <w:pStyle w:val="Odsekzoznamu"/>
+        <w:numPr>
+          <w:ilvl w:val="0"/>
+          <w:numId w:val="8"/>
+        </w:numPr>
+        <w:rPr>
+          <w:lang w:val="en-US"/>
+        </w:rPr>
+      </w:pPr>
+      <w:r>
+        <w:rPr>
+          <w:lang w:val="en-US"/>
+        </w:rPr>
+        <w:t>__</w:t>
+      </w:r>
+      <w:proofErr w:type="spellStart"/>
+      <w:r>
+        <w:rPr>
+          <w:lang w:val="en-US"/>
+        </w:rPr>
+        <w:t>abc</w:t>
+      </w:r>
+      <w:proofErr w:type="spellEnd"/>
+      <w:r>
+        <w:rPr>
+          <w:lang w:val="en-US"/>
+        </w:rPr>
+        <w:t>__ - strong / bold</w:t>
+      </w:r>
+    </w:p>
+    <w:p>
+      <w:pPr>
+        <w:pStyle w:val="Odsekzoznamu"/>
+        <w:numPr>
+          <w:ilvl w:val="0"/>
+          <w:numId w:val="8"/>
+        </w:numPr>
+        <w:rPr>
+          <w:lang w:val="en-US"/>
+        </w:rPr>
+      </w:pPr>
+      <w:r>
+        <w:rPr>
+          <w:lang w:val="en-US"/>
+        </w:rPr>
+        <w:t>```![</w:t>
+      </w:r>
+      <w:proofErr w:type="spellStart"/>
+      <w:r>
+        <w:rPr>
+          <w:lang w:val="en-US"/>
+        </w:rPr>
+        <w:t>Pinehead</w:t>
+      </w:r>
+      <w:proofErr w:type="spellEnd"/>
+      <w:r>
+        <w:rPr>
+          <w:lang w:val="en-US"/>
+        </w:rPr>
+        <w:t>](pinehead.jpg)```</w:t>
+      </w:r>
+      <w:r>
+        <w:rPr>
+          <w:lang w:val="en-US"/>
+        </w:rPr>
+        <w:t xml:space="preserve"> --way to write code samples</w:t>
+      </w:r>
+    </w:p>
+    <w:p>
+      <w:pPr>
+        <w:pStyle w:val="Odsekzoznamu"/>
+        <w:numPr>
+          <w:ilvl w:val="0"/>
+          <w:numId w:val="8"/>
+        </w:numPr>
+        <w:rPr>
+          <w:lang w:val="en-US"/>
+        </w:rPr>
+      </w:pPr>
+      <w:r>
+        <w:rPr>
+          <w:lang w:val="en-US"/>
+        </w:rPr>
+        <w:t>“1. 2. 3.” – lists, ordered</w:t>
+      </w:r>
+    </w:p>
+    <w:p>
+      <w:pPr>
+        <w:pStyle w:val="Odsekzoznamu"/>
+        <w:numPr>
+          <w:ilvl w:val="0"/>
+          <w:numId w:val="8"/>
+        </w:numPr>
+        <w:rPr>
+          <w:lang w:val="en-US"/>
+        </w:rPr>
+      </w:pPr>
+      <w:r>
+        <w:rPr>
+          <w:lang w:val="en-US"/>
+        </w:rPr>
+        <w:t>“ - , - “ lists, unordered</w:t>
+      </w:r>
+    </w:p>
+    <w:p>
+      <w:pPr>
+        <w:pStyle w:val="Odsekzoznamu"/>
+        <w:numPr>
+          <w:ilvl w:val="0"/>
+          <w:numId w:val="8"/>
+        </w:numPr>
+        <w:rPr>
+          <w:lang w:val="en-US"/>
+        </w:rPr>
+      </w:pPr>
+      <w:r>
+        <w:rPr>
+          <w:lang w:val="en-US"/>
+        </w:rPr>
+        <w:t>_ -- italic</w:t>
+      </w:r>
+    </w:p>
+    <w:p>
+      <w:pPr>
+        <w:pStyle w:val="Odsekzoznamu"/>
+        <w:numPr>
+          <w:ilvl w:val="0"/>
+          <w:numId w:val="8"/>
+        </w:numPr>
+        <w:rPr>
+          <w:lang w:val="en-US"/>
+        </w:rPr>
+      </w:pPr>
+      <w:proofErr w:type="gramStart"/>
+      <w:r>
+        <w:rPr>
+          <w:lang w:val="en-US"/>
+        </w:rPr>
+        <w:t>![</w:t>
+      </w:r>
+      <w:proofErr w:type="gramEnd"/>
+      <w:r>
+        <w:rPr>
+          <w:lang w:val="en-US"/>
+        </w:rPr>
+        <w:t>I'm not heavy, I have dense feathers!](./animal-animal-photography-cold-86405.jpg)</w:t>
+      </w:r>
+      <w:r>
+        <w:rPr>
+          <w:lang w:val="en-US"/>
+        </w:rPr>
+        <w:t xml:space="preserve">  </w:t>
+      </w:r>
+    </w:p>
+    <w:p>
+      <w:pPr>
+        <w:rPr>
+          <w:lang w:val="en-US"/>
+        </w:rPr>
+      </w:pPr>
+      <w:r>
+        <w:rPr>
+          <w:lang w:val="en-US"/>
+        </w:rPr>
+        <w:t>Insert an image.</w:t>
+      </w:r>
+    </w:p>
+    <w:p>
+      <w:pPr>
+        <w:rPr>
+          <w:lang w:val="en-US"/>
+        </w:rPr>
+      </w:pPr>
+      <w:r>
+        <w:rPr>
+          <w:lang w:val="en-US"/>
+        </w:rPr>
+        <w:t xml:space="preserve">! – </w:t>
+      </w:r>
+      <w:proofErr w:type="gramStart"/>
+      <w:r>
+        <w:rPr>
+          <w:lang w:val="en-US"/>
+        </w:rPr>
+        <w:t>to</w:t>
+      </w:r>
+      <w:proofErr w:type="gramEnd"/>
+      <w:r>
+        <w:rPr>
+          <w:lang w:val="en-US"/>
+        </w:rPr>
+        <w:t xml:space="preserve"> run commands</w:t>
+      </w:r>
+    </w:p>
+    <w:p>
+      <w:pPr>
+        <w:rPr>
+          <w:lang w:val="en-US"/>
+        </w:rPr>
+      </w:pPr>
+    </w:p>
+    <w:p>
+      <w:pPr>
+        <w:pStyle w:val="1Nadpis"/>
+        <w:rPr>
+          <w:lang w:val="en-US"/>
+        </w:rPr>
+      </w:pPr>
+      <w:bookmarkStart w:id="11" w:name="_Toc21245642"/>
+      <w:r>
+        <w:rPr>
+          <w:lang w:val="en-US"/>
+        </w:rPr>
+        <w:lastRenderedPageBreak/>
+        <w:t>ML and DL</w:t>
+      </w:r>
+      <w:r>
+        <w:rPr>
+          <w:lang w:val="en-US"/>
+        </w:rPr>
+        <w:t xml:space="preserve"> Frameworks – Overview</w:t>
+      </w:r>
+      <w:bookmarkEnd w:id="11"/>
+    </w:p>
+    <w:p>
+      <w:pPr>
         <w:rPr>
           <w:lang w:val="en-US"/>
         </w:rPr>
@@ -3190,10 +3626,10 @@
           <w:lang w:val="en-US"/>
         </w:rPr>
         <w:drawing>
-          <wp:inline distT="0" distB="0" distL="0" distR="0" wp14:anchorId="58A25872" wp14:editId="07360A84">
-            <wp:extent cx="4191000" cy="1859169"/>
-            <wp:effectExtent l="0" t="0" r="0" b="8255"/>
-            <wp:docPr id="12" name="Picture 12"/>
+          <wp:inline distT="0" distB="0" distL="0" distR="0" wp14:anchorId="346996D1" wp14:editId="46CEEED3">
+            <wp:extent cx="5579745" cy="2279015"/>
+            <wp:effectExtent l="0" t="0" r="1905" b="6985"/>
+            <wp:docPr id="11" name="Picture 11"/>
             <wp:cNvGraphicFramePr>
               <a:graphicFrameLocks xmlns:a="http://schemas.openxmlformats.org/drawingml/2006/main" noChangeAspect="1"/>
             </wp:cNvGraphicFramePr>
@@ -3213,7 +3649,7 @@
                   <pic:spPr>
                     <a:xfrm>
                       <a:off x="0" y="0"/>
-                      <a:ext cx="4197852" cy="1862208"/>
+                      <a:ext cx="5579745" cy="2279015"/>
                     </a:xfrm>
                     <a:prstGeom prst="rect">
                       <a:avLst/>
@@ -3228,6 +3664,58 @@
     </w:p>
     <w:p>
       <w:pPr>
+        <w:rPr>
+          <w:lang w:val="en-US"/>
+        </w:rPr>
+      </w:pPr>
+      <w:r>
+        <w:rPr>
+          <w:lang w:val="en-US"/>
+        </w:rPr>
+        <w:t>What’s the difference between an algorithm and a framework?</w:t>
+      </w:r>
+    </w:p>
+    <w:p>
+      <w:pPr>
+        <w:rPr>
+          <w:lang w:val="en-US"/>
+        </w:rPr>
+      </w:pPr>
+      <w:r>
+        <w:rPr>
+          <w:lang w:val="en-US"/>
+        </w:rPr>
+        <w:t xml:space="preserve">Framework is a set of APIs, set of libraries, set of something that someone have already done to do the jobs you will need to do anyways to create an algorithm. The algorithm is based on </w:t>
+      </w:r>
+      <w:r>
+        <w:rPr>
+          <w:lang w:val="en-US"/>
+        </w:rPr>
+        <w:t>Math</w:t>
+      </w:r>
+      <w:r>
+        <w:rPr>
+          <w:lang w:val="en-US"/>
+        </w:rPr>
+        <w:t xml:space="preserve">. So we install python, install a library and use it to do the </w:t>
+      </w:r>
+      <w:proofErr w:type="spellStart"/>
+      <w:r>
+        <w:rPr>
+          <w:lang w:val="en-US"/>
+        </w:rPr>
+        <w:t>maths</w:t>
+      </w:r>
+      <w:proofErr w:type="spellEnd"/>
+      <w:r>
+        <w:rPr>
+          <w:lang w:val="en-US"/>
+        </w:rPr>
+        <w:t xml:space="preserve"> of the algorithm.</w:t>
+      </w:r>
+    </w:p>
+    <w:p>
+      <w:pPr>
         <w:jc w:val="center"/>
         <w:rPr>
           <w:lang w:val="en-US"/>
@@ -3239,10 +3727,10 @@
           <w:lang w:val="en-US"/>
         </w:rPr>
         <w:drawing>
-          <wp:inline distT="0" distB="0" distL="0" distR="0" wp14:anchorId="320B9D91" wp14:editId="26400E4B">
-            <wp:extent cx="5579745" cy="2009140"/>
-            <wp:effectExtent l="0" t="0" r="1905" b="0"/>
-            <wp:docPr id="13" name="Picture 13"/>
+          <wp:inline distT="0" distB="0" distL="0" distR="0" wp14:anchorId="58A25872" wp14:editId="07360A84">
+            <wp:extent cx="4191000" cy="1859169"/>
+            <wp:effectExtent l="0" t="0" r="0" b="8255"/>
+            <wp:docPr id="12" name="Picture 12"/>
             <wp:cNvGraphicFramePr>
               <a:graphicFrameLocks xmlns:a="http://schemas.openxmlformats.org/drawingml/2006/main" noChangeAspect="1"/>
             </wp:cNvGraphicFramePr>
@@ -3262,7 +3750,7 @@
                   <pic:spPr>
                     <a:xfrm>
                       <a:off x="0" y="0"/>
-                      <a:ext cx="5579745" cy="2009140"/>
+                      <a:ext cx="4197852" cy="1862208"/>
                     </a:xfrm>
                     <a:prstGeom prst="rect">
                       <a:avLst/>
@@ -3287,12 +3775,11 @@
           <w:noProof/>
           <w:lang w:val="en-US"/>
         </w:rPr>
-        <w:lastRenderedPageBreak/>
         <w:drawing>
-          <wp:inline distT="0" distB="0" distL="0" distR="0" wp14:anchorId="39A3FCE2" wp14:editId="2A6B6514">
-            <wp:extent cx="5579745" cy="1549400"/>
+          <wp:inline distT="0" distB="0" distL="0" distR="0" wp14:anchorId="320B9D91" wp14:editId="26400E4B">
+            <wp:extent cx="5579745" cy="2009140"/>
             <wp:effectExtent l="0" t="0" r="1905" b="0"/>
-            <wp:docPr id="14" name="Picture 14"/>
+            <wp:docPr id="13" name="Picture 13"/>
             <wp:cNvGraphicFramePr>
               <a:graphicFrameLocks xmlns:a="http://schemas.openxmlformats.org/drawingml/2006/main" noChangeAspect="1"/>
             </wp:cNvGraphicFramePr>
@@ -3312,7 +3799,7 @@
                   <pic:spPr>
                     <a:xfrm>
                       <a:off x="0" y="0"/>
-                      <a:ext cx="5579745" cy="1549400"/>
+                      <a:ext cx="5579745" cy="2009140"/>
                     </a:xfrm>
                     <a:prstGeom prst="rect">
                       <a:avLst/>
@@ -3334,89 +3821,15 @@
       </w:pPr>
       <w:r>
         <w:rPr>
-          <w:lang w:val="en-US"/>
-        </w:rPr>
-        <w:t>Do not build your own algorithm from scratch, in order to be efficient you need to reuse.</w:t>
-      </w:r>
-    </w:p>
-    <w:p>
-      <w:pPr>
-        <w:rPr>
-          <w:lang w:val="en-US"/>
-        </w:rPr>
-      </w:pPr>
-    </w:p>
-    <w:p>
-      <w:pPr>
-        <w:pStyle w:val="2Nadpis"/>
-        <w:rPr>
-          <w:lang w:val="en-US"/>
-        </w:rPr>
-      </w:pPr>
-      <w:bookmarkStart w:id="11" w:name="_Toc20152299"/>
-      <w:r>
-        <w:rPr>
-          <w:lang w:val="en-US"/>
-        </w:rPr>
-        <w:t>Scikit-Learn</w:t>
-      </w:r>
-      <w:bookmarkEnd w:id="11"/>
-    </w:p>
-    <w:p>
-      <w:pPr>
-        <w:rPr>
-          <w:lang w:val="en-US"/>
-        </w:rPr>
-      </w:pPr>
-      <w:r>
-        <w:rPr>
-          <w:lang w:val="en-US"/>
-        </w:rPr>
-        <w:t xml:space="preserve">While other frameworks (mxnet, pytorch, tensorflow) focus on Deep Learning </w:t>
-      </w:r>
-      <w:r>
-        <w:rPr>
-          <w:lang w:val="en-US"/>
-        </w:rPr>
-        <w:t xml:space="preserve">– it </w:t>
-      </w:r>
-      <w:r>
-        <w:rPr>
-          <w:lang w:val="en-US"/>
-        </w:rPr>
-        <w:t>is, where the magic happens – scikit learn is the easiest, supports almost all of the algorithms.</w:t>
-      </w:r>
-    </w:p>
-    <w:p>
-      <w:pPr>
-        <w:rPr>
-          <w:lang w:val="en-US"/>
-        </w:rPr>
-      </w:pPr>
-      <w:r>
-        <w:rPr>
-          <w:lang w:val="en-US"/>
-        </w:rPr>
-        <w:t>A free software machine learning library for the Python programming language.</w:t>
-      </w:r>
-    </w:p>
-    <w:p>
-      <w:pPr>
-        <w:jc w:val="center"/>
-        <w:rPr>
-          <w:lang w:val="en-US"/>
-        </w:rPr>
-      </w:pPr>
-      <w:r>
-        <w:rPr>
           <w:noProof/>
           <w:lang w:val="en-US"/>
         </w:rPr>
+        <w:lastRenderedPageBreak/>
         <w:drawing>
-          <wp:inline distT="0" distB="0" distL="0" distR="0" wp14:anchorId="4A52EBA7" wp14:editId="7091AFD6">
-            <wp:extent cx="3657600" cy="2059611"/>
-            <wp:effectExtent l="0" t="0" r="0" b="0"/>
-            <wp:docPr id="28" name="Picture 28"/>
+          <wp:inline distT="0" distB="0" distL="0" distR="0" wp14:anchorId="39A3FCE2" wp14:editId="2A6B6514">
+            <wp:extent cx="5579745" cy="1549400"/>
+            <wp:effectExtent l="0" t="0" r="1905" b="0"/>
+            <wp:docPr id="14" name="Picture 14"/>
             <wp:cNvGraphicFramePr>
               <a:graphicFrameLocks xmlns:a="http://schemas.openxmlformats.org/drawingml/2006/main" noChangeAspect="1"/>
             </wp:cNvGraphicFramePr>
@@ -3436,7 +3849,7 @@
                   <pic:spPr>
                     <a:xfrm>
                       <a:off x="0" y="0"/>
-                      <a:ext cx="3663122" cy="2062720"/>
+                      <a:ext cx="5579745" cy="1549400"/>
                     </a:xfrm>
                     <a:prstGeom prst="rect">
                       <a:avLst/>
@@ -3451,23 +3864,81 @@
     </w:p>
     <w:p>
       <w:pPr>
-        <w:pStyle w:val="3Nadpis"/>
-        <w:rPr>
-          <w:lang w:val="en-US"/>
-        </w:rPr>
-      </w:pPr>
-      <w:bookmarkStart w:id="12" w:name="_Toc20152300"/>
-      <w:r>
-        <w:rPr>
-          <w:lang w:val="en-US"/>
-        </w:rPr>
-        <w:lastRenderedPageBreak/>
-        <w:t>Pandas</w:t>
+        <w:jc w:val="center"/>
+        <w:rPr>
+          <w:lang w:val="en-US"/>
+        </w:rPr>
+      </w:pPr>
+      <w:r>
+        <w:rPr>
+          <w:lang w:val="en-US"/>
+        </w:rPr>
+        <w:t>Do not build your own algorithm from scratch, in order to be efficient you need to reuse.</w:t>
+      </w:r>
+    </w:p>
+    <w:p>
+      <w:pPr>
+        <w:rPr>
+          <w:lang w:val="en-US"/>
+        </w:rPr>
+      </w:pPr>
+    </w:p>
+    <w:p>
+      <w:pPr>
+        <w:pStyle w:val="2Nadpis"/>
+        <w:rPr>
+          <w:lang w:val="en-US"/>
+        </w:rPr>
+      </w:pPr>
+      <w:bookmarkStart w:id="12" w:name="_Toc21245643"/>
+      <w:r>
+        <w:rPr>
+          <w:lang w:val="en-US"/>
+        </w:rPr>
+        <w:t>Scikit-Learn</w:t>
       </w:r>
       <w:bookmarkEnd w:id="12"/>
     </w:p>
     <w:p>
       <w:pPr>
+        <w:rPr>
+          <w:lang w:val="en-US"/>
+        </w:rPr>
+      </w:pPr>
+      <w:r>
+        <w:rPr>
+          <w:lang w:val="en-US"/>
+        </w:rPr>
+        <w:t xml:space="preserve">While other frameworks (mxnet, pytorch, tensorflow) focus on Deep Learning </w:t>
+      </w:r>
+      <w:r>
+        <w:rPr>
+          <w:lang w:val="en-US"/>
+        </w:rPr>
+        <w:t xml:space="preserve">– it </w:t>
+      </w:r>
+      <w:r>
+        <w:rPr>
+          <w:lang w:val="en-US"/>
+        </w:rPr>
+        <w:t>is, where the magic happens – scikit learn is the easiest, supports almost all of the algorithms.</w:t>
+      </w:r>
+    </w:p>
+    <w:p>
+      <w:pPr>
+        <w:rPr>
+          <w:lang w:val="en-US"/>
+        </w:rPr>
+      </w:pPr>
+      <w:r>
+        <w:rPr>
+          <w:lang w:val="en-US"/>
+        </w:rPr>
+        <w:t>A free software machine learning library for the Python programming language.</w:t>
+      </w:r>
+    </w:p>
+    <w:p>
+      <w:pPr>
         <w:jc w:val="center"/>
         <w:rPr>
           <w:lang w:val="en-US"/>
@@ -3479,10 +3950,10 @@
           <w:lang w:val="en-US"/>
         </w:rPr>
         <w:drawing>
-          <wp:inline distT="0" distB="0" distL="0" distR="0" wp14:anchorId="73E8D026" wp14:editId="2E5ADB76">
-            <wp:extent cx="5243887" cy="2667000"/>
+          <wp:inline distT="0" distB="0" distL="0" distR="0" wp14:anchorId="4A52EBA7" wp14:editId="7091AFD6">
+            <wp:extent cx="3657600" cy="2059611"/>
             <wp:effectExtent l="0" t="0" r="0" b="0"/>
-            <wp:docPr id="27" name="Picture 27"/>
+            <wp:docPr id="28" name="Picture 28"/>
             <wp:cNvGraphicFramePr>
               <a:graphicFrameLocks xmlns:a="http://schemas.openxmlformats.org/drawingml/2006/main" noChangeAspect="1"/>
             </wp:cNvGraphicFramePr>
@@ -3502,7 +3973,7 @@
                   <pic:spPr>
                     <a:xfrm>
                       <a:off x="0" y="0"/>
-                      <a:ext cx="5251389" cy="2670816"/>
+                      <a:ext cx="3663122" cy="2062720"/>
                     </a:xfrm>
                     <a:prstGeom prst="rect">
                       <a:avLst/>
@@ -3517,134 +3988,24 @@
     </w:p>
     <w:p>
       <w:pPr>
-        <w:jc w:val="both"/>
-        <w:rPr>
-          <w:lang w:val="en-US"/>
-        </w:rPr>
-      </w:pPr>
-      <w:r>
-        <w:rPr>
-          <w:lang w:val="en-US"/>
-        </w:rPr>
-        <w:t>Pandas is an open source Python library providing high-performance, easy-to-use data structures and data analysis tools, runs on top of NumPy.</w:t>
-      </w:r>
-    </w:p>
-    <w:p>
-      <w:pPr>
-        <w:rPr>
-          <w:lang w:val="en-US"/>
-        </w:rPr>
-      </w:pPr>
-      <w:r>
-        <w:rPr>
-          <w:lang w:val="en-US"/>
-        </w:rPr>
-        <w:t xml:space="preserve"> The data structure in </w:t>
-      </w:r>
-      <w:r>
-        <w:rPr>
-          <w:lang w:val="en-US"/>
-        </w:rPr>
-        <w:t>Pandas is called DataFrame (</w:t>
-      </w:r>
-      <w:r>
-        <w:rPr>
-          <w:lang w:val="en-US"/>
-        </w:rPr>
-        <w:t>DF</w:t>
-      </w:r>
-      <w:r>
-        <w:rPr>
-          <w:lang w:val="en-US"/>
-        </w:rPr>
-        <w:t>)</w:t>
-      </w:r>
-    </w:p>
-    <w:p>
-      <w:pPr>
-        <w:pStyle w:val="Odsekzoznamu"/>
-        <w:numPr>
-          <w:ilvl w:val="0"/>
-          <w:numId w:val="4"/>
-        </w:numPr>
-        <w:rPr>
-          <w:lang w:val="en-US"/>
-        </w:rPr>
-      </w:pPr>
-      <w:proofErr w:type="spellStart"/>
-      <w:r>
-        <w:rPr>
-          <w:lang w:val="en-US"/>
-        </w:rPr>
-        <w:t>df</w:t>
-      </w:r>
-      <w:proofErr w:type="spellEnd"/>
-      <w:r>
-        <w:rPr>
-          <w:lang w:val="en-US"/>
-        </w:rPr>
-        <w:t>= pd.DataFrame()</w:t>
-      </w:r>
-    </w:p>
-    <w:p>
-      <w:pPr>
-        <w:pStyle w:val="Odsekzoznamu"/>
-        <w:numPr>
-          <w:ilvl w:val="0"/>
-          <w:numId w:val="4"/>
-        </w:numPr>
-        <w:rPr>
-          <w:lang w:val="en-US"/>
-        </w:rPr>
-      </w:pPr>
-      <w:proofErr w:type="spellStart"/>
-      <w:r>
-        <w:rPr>
-          <w:lang w:val="en-US"/>
-        </w:rPr>
-        <w:t>df</w:t>
-      </w:r>
-      <w:proofErr w:type="spellEnd"/>
-      <w:r>
-        <w:rPr>
-          <w:lang w:val="en-US"/>
-        </w:rPr>
-        <w:t xml:space="preserve"> = pd.read_csv(filename) </w:t>
-      </w:r>
-    </w:p>
-    <w:p>
-      <w:pPr>
-        <w:rPr>
-          <w:lang w:val="en-US"/>
-        </w:rPr>
-      </w:pPr>
-      <w:r>
-        <w:rPr>
-          <w:lang w:val="en-US"/>
-        </w:rPr>
-        <w:t>With 1 line of code we read in an entire csv file into a datafarame</w:t>
-      </w:r>
-    </w:p>
-    <w:p>
-      <w:pPr>
-        <w:pStyle w:val="Odsekzoznamu"/>
-        <w:numPr>
-          <w:ilvl w:val="0"/>
-          <w:numId w:val="3"/>
-        </w:numPr>
-        <w:rPr>
-          <w:lang w:val="en-US"/>
-        </w:rPr>
-      </w:pPr>
-      <w:r>
-        <w:rPr>
-          <w:lang w:val="en-US"/>
-        </w:rPr>
-        <w:t xml:space="preserve">df.describe() </w:t>
-      </w:r>
-    </w:p>
-    <w:p>
-      <w:pPr>
+        <w:pStyle w:val="3Nadpis"/>
+        <w:rPr>
+          <w:lang w:val="en-US"/>
+        </w:rPr>
+      </w:pPr>
+      <w:bookmarkStart w:id="13" w:name="_Toc21245644"/>
+      <w:r>
+        <w:rPr>
+          <w:lang w:val="en-US"/>
+        </w:rPr>
+        <w:lastRenderedPageBreak/>
+        <w:t>Pandas</w:t>
+      </w:r>
+      <w:bookmarkEnd w:id="13"/>
+    </w:p>
+    <w:p>
+      <w:pPr>
+        <w:jc w:val="center"/>
         <w:rPr>
           <w:lang w:val="en-US"/>
         </w:rPr>
@@ -3655,10 +4016,10 @@
           <w:lang w:val="en-US"/>
         </w:rPr>
         <w:drawing>
-          <wp:inline distT="0" distB="0" distL="0" distR="0" wp14:anchorId="5AD0AB86" wp14:editId="57C02663">
-            <wp:extent cx="5579745" cy="3197225"/>
-            <wp:effectExtent l="0" t="0" r="1905" b="3175"/>
-            <wp:docPr id="26" name="Picture 26"/>
+          <wp:inline distT="0" distB="0" distL="0" distR="0" wp14:anchorId="73E8D026" wp14:editId="2E5ADB76">
+            <wp:extent cx="5243887" cy="2667000"/>
+            <wp:effectExtent l="0" t="0" r="0" b="0"/>
+            <wp:docPr id="27" name="Picture 27"/>
             <wp:cNvGraphicFramePr>
               <a:graphicFrameLocks xmlns:a="http://schemas.openxmlformats.org/drawingml/2006/main" noChangeAspect="1"/>
             </wp:cNvGraphicFramePr>
@@ -3678,7 +4039,7 @@
                   <pic:spPr>
                     <a:xfrm>
                       <a:off x="0" y="0"/>
-                      <a:ext cx="5579745" cy="3197225"/>
+                      <a:ext cx="5251389" cy="2670816"/>
                     </a:xfrm>
                     <a:prstGeom prst="rect">
                       <a:avLst/>
@@ -3693,9 +4054,136 @@
     </w:p>
     <w:p>
       <w:pPr>
+        <w:jc w:val="both"/>
+        <w:rPr>
+          <w:lang w:val="en-US"/>
+        </w:rPr>
+      </w:pPr>
+      <w:r>
+        <w:rPr>
+          <w:lang w:val="en-US"/>
+        </w:rPr>
+        <w:t>Pandas is an open source Python library providing high-performance, easy-to-use data structures and data analysis tools, runs on top of NumPy.</w:t>
+      </w:r>
+    </w:p>
+    <w:p>
+      <w:pPr>
+        <w:rPr>
+          <w:lang w:val="en-US"/>
+        </w:rPr>
+      </w:pPr>
+      <w:r>
+        <w:rPr>
+          <w:lang w:val="en-US"/>
+        </w:rPr>
+        <w:t xml:space="preserve"> The data structure in </w:t>
+      </w:r>
+      <w:r>
+        <w:rPr>
+          <w:lang w:val="en-US"/>
+        </w:rPr>
+        <w:t>Pandas is called DataFrame (</w:t>
+      </w:r>
+      <w:r>
+        <w:rPr>
+          <w:lang w:val="en-US"/>
+        </w:rPr>
+        <w:t>DF</w:t>
+      </w:r>
+      <w:r>
+        <w:rPr>
+          <w:lang w:val="en-US"/>
+        </w:rPr>
+        <w:t>)</w:t>
+      </w:r>
+    </w:p>
+    <w:p>
+      <w:pPr>
         <w:pStyle w:val="Odsekzoznamu"/>
-        <w:rPr>
-          <w:sz w:val="20"/>
+        <w:numPr>
+          <w:ilvl w:val="0"/>
+          <w:numId w:val="4"/>
+        </w:numPr>
+        <w:rPr>
+          <w:lang w:val="en-US"/>
+        </w:rPr>
+      </w:pPr>
+      <w:proofErr w:type="spellStart"/>
+      <w:r>
+        <w:rPr>
+          <w:lang w:val="en-US"/>
+        </w:rPr>
+        <w:t>df</w:t>
+      </w:r>
+      <w:proofErr w:type="spellEnd"/>
+      <w:r>
+        <w:rPr>
+          <w:lang w:val="en-US"/>
+        </w:rPr>
+        <w:t>= pd.DataFrame()</w:t>
+      </w:r>
+    </w:p>
+    <w:p>
+      <w:pPr>
+        <w:pStyle w:val="Odsekzoznamu"/>
+        <w:numPr>
+          <w:ilvl w:val="0"/>
+          <w:numId w:val="4"/>
+        </w:numPr>
+        <w:rPr>
+          <w:lang w:val="en-US"/>
+        </w:rPr>
+      </w:pPr>
+      <w:proofErr w:type="spellStart"/>
+      <w:r>
+        <w:rPr>
+          <w:lang w:val="en-US"/>
+        </w:rPr>
+        <w:t>df</w:t>
+      </w:r>
+      <w:proofErr w:type="spellEnd"/>
+      <w:r>
+        <w:rPr>
+          <w:lang w:val="en-US"/>
+        </w:rPr>
+        <w:t xml:space="preserve"> = pd.read_csv(filename) </w:t>
+      </w:r>
+    </w:p>
+    <w:p>
+      <w:pPr>
+        <w:rPr>
+          <w:lang w:val="en-US"/>
+        </w:rPr>
+      </w:pPr>
+      <w:r>
+        <w:rPr>
+          <w:lang w:val="en-US"/>
+        </w:rPr>
+        <w:t>With 1 line of code we read in an entire csv file into a datafarame</w:t>
+      </w:r>
+    </w:p>
+    <w:p>
+      <w:pPr>
+        <w:pStyle w:val="Odsekzoznamu"/>
+        <w:numPr>
+          <w:ilvl w:val="0"/>
+          <w:numId w:val="3"/>
+        </w:numPr>
+        <w:rPr>
+          <w:lang w:val="en-US"/>
+        </w:rPr>
+      </w:pPr>
+      <w:r>
+        <w:rPr>
+          <w:lang w:val="en-US"/>
+        </w:rPr>
+        <w:t xml:space="preserve">df.describe() </w:t>
+      </w:r>
+    </w:p>
+    <w:p>
+      <w:pPr>
+        <w:rPr>
+          <w:lang w:val="en-US"/>
         </w:rPr>
       </w:pPr>
       <w:r>
@@ -3703,12 +4191,11 @@
           <w:noProof/>
           <w:lang w:val="en-US"/>
         </w:rPr>
-        <w:lastRenderedPageBreak/>
         <w:drawing>
-          <wp:inline distT="0" distB="0" distL="0" distR="0" wp14:anchorId="070B1705" wp14:editId="4F7ECD51">
-            <wp:extent cx="5579745" cy="3300730"/>
-            <wp:effectExtent l="0" t="0" r="1905" b="0"/>
-            <wp:docPr id="29" name="Picture 29"/>
+          <wp:inline distT="0" distB="0" distL="0" distR="0" wp14:anchorId="5AD0AB86" wp14:editId="57C02663">
+            <wp:extent cx="5579745" cy="3197225"/>
+            <wp:effectExtent l="0" t="0" r="1905" b="3175"/>
+            <wp:docPr id="26" name="Picture 26"/>
             <wp:cNvGraphicFramePr>
               <a:graphicFrameLocks xmlns:a="http://schemas.openxmlformats.org/drawingml/2006/main" noChangeAspect="1"/>
             </wp:cNvGraphicFramePr>
@@ -3728,7 +4215,7 @@
                   <pic:spPr>
                     <a:xfrm>
                       <a:off x="0" y="0"/>
-                      <a:ext cx="5579745" cy="3300730"/>
+                      <a:ext cx="5579745" cy="3197225"/>
                     </a:xfrm>
                     <a:prstGeom prst="rect">
                       <a:avLst/>
@@ -3753,11 +4240,12 @@
           <w:noProof/>
           <w:lang w:val="en-US"/>
         </w:rPr>
+        <w:lastRenderedPageBreak/>
         <w:drawing>
-          <wp:inline distT="0" distB="0" distL="0" distR="0" wp14:anchorId="4E978699" wp14:editId="2613842F">
-            <wp:extent cx="5579745" cy="707390"/>
+          <wp:inline distT="0" distB="0" distL="0" distR="0" wp14:anchorId="070B1705" wp14:editId="4F7ECD51">
+            <wp:extent cx="5579745" cy="3300730"/>
             <wp:effectExtent l="0" t="0" r="1905" b="0"/>
-            <wp:docPr id="30" name="Picture 30"/>
+            <wp:docPr id="29" name="Picture 29"/>
             <wp:cNvGraphicFramePr>
               <a:graphicFrameLocks xmlns:a="http://schemas.openxmlformats.org/drawingml/2006/main" noChangeAspect="1"/>
             </wp:cNvGraphicFramePr>
@@ -3777,7 +4265,7 @@
                   <pic:spPr>
                     <a:xfrm>
                       <a:off x="0" y="0"/>
-                      <a:ext cx="5579745" cy="707390"/>
+                      <a:ext cx="5579745" cy="3300730"/>
                     </a:xfrm>
                     <a:prstGeom prst="rect">
                       <a:avLst/>
@@ -3803,10 +4291,10 @@
           <w:lang w:val="en-US"/>
         </w:rPr>
         <w:drawing>
-          <wp:inline distT="0" distB="0" distL="0" distR="0" wp14:anchorId="55C2C86E" wp14:editId="2C8FF722">
-            <wp:extent cx="5579745" cy="1990725"/>
-            <wp:effectExtent l="0" t="0" r="1905" b="9525"/>
-            <wp:docPr id="31" name="Picture 31"/>
+          <wp:inline distT="0" distB="0" distL="0" distR="0" wp14:anchorId="4E978699" wp14:editId="2613842F">
+            <wp:extent cx="5579745" cy="707390"/>
+            <wp:effectExtent l="0" t="0" r="1905" b="0"/>
+            <wp:docPr id="30" name="Picture 30"/>
             <wp:cNvGraphicFramePr>
               <a:graphicFrameLocks xmlns:a="http://schemas.openxmlformats.org/drawingml/2006/main" noChangeAspect="1"/>
             </wp:cNvGraphicFramePr>
@@ -3826,7 +4314,7 @@
                   <pic:spPr>
                     <a:xfrm>
                       <a:off x="0" y="0"/>
-                      <a:ext cx="5579745" cy="1990725"/>
+                      <a:ext cx="5579745" cy="707390"/>
                     </a:xfrm>
                     <a:prstGeom prst="rect">
                       <a:avLst/>
@@ -3851,12 +4339,11 @@
           <w:noProof/>
           <w:lang w:val="en-US"/>
         </w:rPr>
-        <w:lastRenderedPageBreak/>
         <w:drawing>
-          <wp:inline distT="0" distB="0" distL="0" distR="0" wp14:anchorId="2A089EA8" wp14:editId="27BB5B90">
-            <wp:extent cx="5448300" cy="3095625"/>
-            <wp:effectExtent l="0" t="0" r="0" b="9525"/>
-            <wp:docPr id="32" name="Picture 32"/>
+          <wp:inline distT="0" distB="0" distL="0" distR="0" wp14:anchorId="55C2C86E" wp14:editId="2C8FF722">
+            <wp:extent cx="5579745" cy="1990725"/>
+            <wp:effectExtent l="0" t="0" r="1905" b="9525"/>
+            <wp:docPr id="31" name="Picture 31"/>
             <wp:cNvGraphicFramePr>
               <a:graphicFrameLocks xmlns:a="http://schemas.openxmlformats.org/drawingml/2006/main" noChangeAspect="1"/>
             </wp:cNvGraphicFramePr>
@@ -3876,7 +4363,7 @@
                   <pic:spPr>
                     <a:xfrm>
                       <a:off x="0" y="0"/>
-                      <a:ext cx="5448300" cy="3095625"/>
+                      <a:ext cx="5579745" cy="1990725"/>
                     </a:xfrm>
                     <a:prstGeom prst="rect">
                       <a:avLst/>
@@ -3901,11 +4388,12 @@
           <w:noProof/>
           <w:lang w:val="en-US"/>
         </w:rPr>
+        <w:lastRenderedPageBreak/>
         <w:drawing>
-          <wp:inline distT="0" distB="0" distL="0" distR="0" wp14:anchorId="168EE2F9" wp14:editId="419C83E7">
-            <wp:extent cx="5579745" cy="1000760"/>
-            <wp:effectExtent l="0" t="0" r="1905" b="8890"/>
-            <wp:docPr id="33" name="Picture 33"/>
+          <wp:inline distT="0" distB="0" distL="0" distR="0" wp14:anchorId="2A089EA8" wp14:editId="27BB5B90">
+            <wp:extent cx="5448300" cy="3095625"/>
+            <wp:effectExtent l="0" t="0" r="0" b="9525"/>
+            <wp:docPr id="32" name="Picture 32"/>
             <wp:cNvGraphicFramePr>
               <a:graphicFrameLocks xmlns:a="http://schemas.openxmlformats.org/drawingml/2006/main" noChangeAspect="1"/>
             </wp:cNvGraphicFramePr>
@@ -3925,7 +4413,7 @@
                   <pic:spPr>
                     <a:xfrm>
                       <a:off x="0" y="0"/>
-                      <a:ext cx="5579745" cy="1000760"/>
+                      <a:ext cx="5448300" cy="3095625"/>
                     </a:xfrm>
                     <a:prstGeom prst="rect">
                       <a:avLst/>
@@ -3940,52 +4428,9 @@
     </w:p>
     <w:p>
       <w:pPr>
-        <w:rPr>
-          <w:lang w:val="en-US"/>
-        </w:rPr>
-      </w:pPr>
-    </w:p>
-    <w:p>
-      <w:pPr>
         <w:pStyle w:val="Odsekzoznamu"/>
-        <w:numPr>
-          <w:ilvl w:val="0"/>
-          <w:numId w:val="3"/>
-        </w:numPr>
-        <w:rPr>
-          <w:lang w:val="en-US"/>
-        </w:rPr>
-      </w:pPr>
-      <w:r>
-        <w:rPr>
-          <w:lang w:val="en-US"/>
-        </w:rPr>
-        <w:t>df.head()</w:t>
-      </w:r>
-    </w:p>
-    <w:p>
-      <w:pPr>
-        <w:pStyle w:val="Odsekzoznamu"/>
-        <w:numPr>
-          <w:ilvl w:val="0"/>
-          <w:numId w:val="3"/>
-        </w:numPr>
-        <w:rPr>
-          <w:lang w:val="en-US"/>
-        </w:rPr>
-      </w:pPr>
-      <w:r>
-        <w:rPr>
-          <w:lang w:val="en-US"/>
-        </w:rPr>
-        <w:t>df.tail(3)</w:t>
-      </w:r>
-    </w:p>
-    <w:p>
-      <w:pPr>
-        <w:jc w:val="center"/>
-        <w:rPr>
-          <w:lang w:val="en-US"/>
+        <w:rPr>
+          <w:sz w:val="20"/>
         </w:rPr>
       </w:pPr>
       <w:r>
@@ -3994,10 +4439,10 @@
           <w:lang w:val="en-US"/>
         </w:rPr>
         <w:drawing>
-          <wp:inline distT="0" distB="0" distL="0" distR="0" wp14:anchorId="19ED1CD2" wp14:editId="5A329B45">
-            <wp:extent cx="3895725" cy="1055387"/>
-            <wp:effectExtent l="0" t="0" r="0" b="0"/>
-            <wp:docPr id="8" name="Obrázok 8"/>
+          <wp:inline distT="0" distB="0" distL="0" distR="0" wp14:anchorId="168EE2F9" wp14:editId="419C83E7">
+            <wp:extent cx="5579745" cy="1000760"/>
+            <wp:effectExtent l="0" t="0" r="1905" b="8890"/>
+            <wp:docPr id="33" name="Picture 33"/>
             <wp:cNvGraphicFramePr>
               <a:graphicFrameLocks xmlns:a="http://schemas.openxmlformats.org/drawingml/2006/main" noChangeAspect="1"/>
             </wp:cNvGraphicFramePr>
@@ -4017,7 +4462,7 @@
                   <pic:spPr>
                     <a:xfrm>
                       <a:off x="0" y="0"/>
-                      <a:ext cx="3909900" cy="1059227"/>
+                      <a:ext cx="5579745" cy="1000760"/>
                     </a:xfrm>
                     <a:prstGeom prst="rect">
                       <a:avLst/>
@@ -4032,55 +4477,27 @@
     </w:p>
     <w:p>
       <w:pPr>
-        <w:pStyle w:val="3Nadpis"/>
-        <w:rPr>
-          <w:lang w:val="en-US"/>
-        </w:rPr>
-      </w:pPr>
-      <w:bookmarkStart w:id="13" w:name="_Toc20152301"/>
-      <w:r>
-        <w:rPr>
-          <w:lang w:val="en-US"/>
-        </w:rPr>
-        <w:t>NumPy</w:t>
-      </w:r>
-      <w:bookmarkEnd w:id="13"/>
-    </w:p>
-    <w:p>
-      <w:pPr>
-        <w:jc w:val="center"/>
-        <w:rPr>
-          <w:i/>
-          <w:sz w:val="24"/>
-          <w:lang w:val="en-US"/>
-        </w:rPr>
-      </w:pPr>
-      <w:r>
-        <w:rPr>
-          <w:i/>
-          <w:sz w:val="24"/>
-          <w:lang w:val="en-US"/>
-        </w:rPr>
-        <w:t>Like python lists but with superpower</w:t>
-      </w:r>
+        <w:rPr>
+          <w:lang w:val="en-US"/>
+        </w:rPr>
+      </w:pPr>
     </w:p>
     <w:p>
       <w:pPr>
         <w:pStyle w:val="Odsekzoznamu"/>
         <w:numPr>
           <w:ilvl w:val="0"/>
-          <w:numId w:val="5"/>
+          <w:numId w:val="3"/>
         </w:numPr>
-        <w:jc w:val="both"/>
-        <w:rPr>
-          <w:lang w:val="en-US"/>
-        </w:rPr>
-      </w:pPr>
-      <w:r>
-        <w:rPr>
-          <w:lang w:val="en-US"/>
-        </w:rPr>
-        <w:t>Core lib for scientific computing in Python</w:t>
+        <w:rPr>
+          <w:lang w:val="en-US"/>
+        </w:rPr>
+      </w:pPr>
+      <w:r>
+        <w:rPr>
+          <w:lang w:val="en-US"/>
+        </w:rPr>
+        <w:t>df.head()</w:t>
       </w:r>
     </w:p>
     <w:p>
@@ -4088,22 +4505,22 @@
         <w:pStyle w:val="Odsekzoznamu"/>
         <w:numPr>
           <w:ilvl w:val="0"/>
-          <w:numId w:val="5"/>
+          <w:numId w:val="3"/>
         </w:numPr>
-        <w:jc w:val="both"/>
-        <w:rPr>
-          <w:lang w:val="en-US"/>
-        </w:rPr>
-      </w:pPr>
-      <w:r>
-        <w:rPr>
-          <w:lang w:val="en-US"/>
-        </w:rPr>
-        <w:t>It provides a high-performance multidimensional array object, and tools for working with these arrays</w:t>
-      </w:r>
-    </w:p>
-    <w:p>
-      <w:pPr>
+        <w:rPr>
+          <w:lang w:val="en-US"/>
+        </w:rPr>
+      </w:pPr>
+      <w:r>
+        <w:rPr>
+          <w:lang w:val="en-US"/>
+        </w:rPr>
+        <w:t>df.tail(3)</w:t>
+      </w:r>
+    </w:p>
+    <w:p>
+      <w:pPr>
+        <w:jc w:val="center"/>
         <w:rPr>
           <w:lang w:val="en-US"/>
         </w:rPr>
@@ -4113,12 +4530,11 @@
           <w:noProof/>
           <w:lang w:val="en-US"/>
         </w:rPr>
-        <w:lastRenderedPageBreak/>
         <w:drawing>
-          <wp:inline distT="0" distB="0" distL="0" distR="0" wp14:anchorId="2F20B1D0" wp14:editId="44A0E7DF">
-            <wp:extent cx="5579745" cy="4269105"/>
-            <wp:effectExtent l="0" t="0" r="1905" b="0"/>
-            <wp:docPr id="6" name="Obrázok 6"/>
+          <wp:inline distT="0" distB="0" distL="0" distR="0" wp14:anchorId="19ED1CD2" wp14:editId="5A329B45">
+            <wp:extent cx="3895725" cy="1055387"/>
+            <wp:effectExtent l="0" t="0" r="0" b="0"/>
+            <wp:docPr id="8" name="Obrázok 8"/>
             <wp:cNvGraphicFramePr>
               <a:graphicFrameLocks xmlns:a="http://schemas.openxmlformats.org/drawingml/2006/main" noChangeAspect="1"/>
             </wp:cNvGraphicFramePr>
@@ -4138,7 +4554,7 @@
                   <pic:spPr>
                     <a:xfrm>
                       <a:off x="0" y="0"/>
-                      <a:ext cx="5579745" cy="4269105"/>
+                      <a:ext cx="3909900" cy="1059227"/>
                     </a:xfrm>
                     <a:prstGeom prst="rect">
                       <a:avLst/>
@@ -4153,53 +4569,75 @@
     </w:p>
     <w:p>
       <w:pPr>
-        <w:rPr>
-          <w:lang w:val="en-US"/>
-        </w:rPr>
-      </w:pPr>
-      <w:r>
-        <w:rPr>
-          <w:lang w:val="en-US"/>
-        </w:rPr>
-        <w:t>Multiplying matrixes – the last dimension of the first and the first dimension of the second matrixes must be equal.</w:t>
-      </w:r>
-    </w:p>
-    <w:p>
-      <w:pPr>
         <w:pStyle w:val="3Nadpis"/>
         <w:rPr>
           <w:lang w:val="en-US"/>
         </w:rPr>
       </w:pPr>
-      <w:r>
-        <w:rPr>
-          <w:lang w:val="en-US"/>
-        </w:rPr>
-        <w:t>Matplotlib</w:t>
-      </w:r>
-    </w:p>
-    <w:p>
-      <w:pPr>
-        <w:rPr>
-          <w:lang w:val="en-US"/>
-        </w:rPr>
-      </w:pPr>
-      <w:proofErr w:type="spellStart"/>
-      <w:proofErr w:type="gramStart"/>
-      <w:r>
-        <w:rPr>
-          <w:lang w:val="en-US"/>
-        </w:rPr>
-        <w:t>Plot.imshow</w:t>
-      </w:r>
-      <w:proofErr w:type="spellEnd"/>
-      <w:r>
-        <w:rPr>
-          <w:lang w:val="en-US"/>
-        </w:rPr>
-        <w:t>()</w:t>
-      </w:r>
-      <w:proofErr w:type="gramEnd"/>
+      <w:bookmarkStart w:id="14" w:name="_Toc21245645"/>
+      <w:r>
+        <w:rPr>
+          <w:lang w:val="en-US"/>
+        </w:rPr>
+        <w:t>NumPy</w:t>
+      </w:r>
+      <w:bookmarkEnd w:id="14"/>
+    </w:p>
+    <w:p>
+      <w:pPr>
+        <w:jc w:val="center"/>
+        <w:rPr>
+          <w:i/>
+          <w:sz w:val="24"/>
+          <w:lang w:val="en-US"/>
+        </w:rPr>
+      </w:pPr>
+      <w:r>
+        <w:rPr>
+          <w:i/>
+          <w:sz w:val="24"/>
+          <w:lang w:val="en-US"/>
+        </w:rPr>
+        <w:t>Like python lists but with superpower</w:t>
+      </w:r>
+    </w:p>
+    <w:p>
+      <w:pPr>
+        <w:pStyle w:val="Odsekzoznamu"/>
+        <w:numPr>
+          <w:ilvl w:val="0"/>
+          <w:numId w:val="5"/>
+        </w:numPr>
+        <w:jc w:val="both"/>
+        <w:rPr>
+          <w:lang w:val="en-US"/>
+        </w:rPr>
+      </w:pPr>
+      <w:r>
+        <w:rPr>
+          <w:lang w:val="en-US"/>
+        </w:rPr>
+        <w:t>Core lib for scientific computing in Python</w:t>
+      </w:r>
+    </w:p>
+    <w:p>
+      <w:pPr>
+        <w:pStyle w:val="Odsekzoznamu"/>
+        <w:numPr>
+          <w:ilvl w:val="0"/>
+          <w:numId w:val="5"/>
+        </w:numPr>
+        <w:jc w:val="both"/>
+        <w:rPr>
+          <w:lang w:val="en-US"/>
+        </w:rPr>
+      </w:pPr>
+      <w:r>
+        <w:rPr>
+          <w:lang w:val="en-US"/>
+        </w:rPr>
+        <w:t>It provides a high-performance multidimensional array object, and tools for working with these arrays</w:t>
+      </w:r>
     </w:p>
     <w:p>
       <w:pPr>
@@ -4214,10 +4652,10 @@
         </w:rPr>
         <w:lastRenderedPageBreak/>
         <w:drawing>
-          <wp:inline distT="0" distB="0" distL="0" distR="0" wp14:anchorId="425D2A5C" wp14:editId="226DA300">
-            <wp:extent cx="5579745" cy="3399790"/>
+          <wp:inline distT="0" distB="0" distL="0" distR="0" wp14:anchorId="2F20B1D0" wp14:editId="44A0E7DF">
+            <wp:extent cx="5579745" cy="4269105"/>
             <wp:effectExtent l="0" t="0" r="1905" b="0"/>
-            <wp:docPr id="19" name="Obrázok 19"/>
+            <wp:docPr id="6" name="Obrázok 6"/>
             <wp:cNvGraphicFramePr>
               <a:graphicFrameLocks xmlns:a="http://schemas.openxmlformats.org/drawingml/2006/main" noChangeAspect="1"/>
             </wp:cNvGraphicFramePr>
@@ -4237,7 +4675,7 @@
                   <pic:spPr>
                     <a:xfrm>
                       <a:off x="0" y="0"/>
-                      <a:ext cx="5579745" cy="3399790"/>
+                      <a:ext cx="5579745" cy="4269105"/>
                     </a:xfrm>
                     <a:prstGeom prst="rect">
                       <a:avLst/>
@@ -4258,14 +4696,67 @@
       </w:pPr>
       <w:r>
         <w:rPr>
+          <w:lang w:val="en-US"/>
+        </w:rPr>
+        <w:t>Multiplying matrixes – the last dimension of the first and the first dimension of the second matrixes must be equal.</w:t>
+      </w:r>
+    </w:p>
+    <w:p>
+      <w:pPr>
+        <w:pStyle w:val="3Nadpis"/>
+        <w:rPr>
+          <w:lang w:val="en-US"/>
+        </w:rPr>
+      </w:pPr>
+      <w:bookmarkStart w:id="15" w:name="_Toc21245646"/>
+      <w:r>
+        <w:rPr>
+          <w:lang w:val="en-US"/>
+        </w:rPr>
+        <w:t>Matplotlib</w:t>
+      </w:r>
+      <w:bookmarkEnd w:id="15"/>
+    </w:p>
+    <w:p>
+      <w:pPr>
+        <w:rPr>
+          <w:lang w:val="en-US"/>
+        </w:rPr>
+      </w:pPr>
+      <w:proofErr w:type="spellStart"/>
+      <w:proofErr w:type="gramStart"/>
+      <w:r>
+        <w:rPr>
+          <w:lang w:val="en-US"/>
+        </w:rPr>
+        <w:t>Plot.imshow</w:t>
+      </w:r>
+      <w:proofErr w:type="spellEnd"/>
+      <w:r>
+        <w:rPr>
+          <w:lang w:val="en-US"/>
+        </w:rPr>
+        <w:t>()</w:t>
+      </w:r>
+      <w:proofErr w:type="gramEnd"/>
+    </w:p>
+    <w:p>
+      <w:pPr>
+        <w:rPr>
+          <w:lang w:val="en-US"/>
+        </w:rPr>
+      </w:pPr>
+      <w:r>
+        <w:rPr>
           <w:noProof/>
           <w:lang w:val="en-US"/>
         </w:rPr>
+        <w:lastRenderedPageBreak/>
         <w:drawing>
-          <wp:inline distT="0" distB="0" distL="0" distR="0" wp14:anchorId="584DCE4C" wp14:editId="3CEE112E">
-            <wp:extent cx="5579745" cy="3710305"/>
-            <wp:effectExtent l="0" t="0" r="1905" b="4445"/>
-            <wp:docPr id="20" name="Obrázok 20"/>
+          <wp:inline distT="0" distB="0" distL="0" distR="0" wp14:anchorId="425D2A5C" wp14:editId="226DA300">
+            <wp:extent cx="5579745" cy="3399790"/>
+            <wp:effectExtent l="0" t="0" r="1905" b="0"/>
+            <wp:docPr id="19" name="Obrázok 19"/>
             <wp:cNvGraphicFramePr>
               <a:graphicFrameLocks xmlns:a="http://schemas.openxmlformats.org/drawingml/2006/main" noChangeAspect="1"/>
             </wp:cNvGraphicFramePr>
@@ -4285,7 +4776,7 @@
                   <pic:spPr>
                     <a:xfrm>
                       <a:off x="0" y="0"/>
-                      <a:ext cx="5579745" cy="3710305"/>
+                      <a:ext cx="5579745" cy="3399790"/>
                     </a:xfrm>
                     <a:prstGeom prst="rect">
                       <a:avLst/>
@@ -4300,162 +4791,6 @@
     </w:p>
     <w:p>
       <w:pPr>
-        <w:pStyle w:val="2Nadpis"/>
-        <w:rPr>
-          <w:lang w:val="en-US"/>
-        </w:rPr>
-      </w:pPr>
-      <w:r>
-        <w:rPr>
-          <w:lang w:val="en-US"/>
-        </w:rPr>
-        <w:t>TensorF</w:t>
-      </w:r>
-      <w:r>
-        <w:rPr>
-          <w:lang w:val="en-US"/>
-        </w:rPr>
-        <w:t>low</w:t>
-      </w:r>
-    </w:p>
-    <w:p>
-      <w:pPr>
-        <w:rPr>
-          <w:lang w:val="en-US"/>
-        </w:rPr>
-      </w:pPr>
-      <w:r>
-        <w:rPr>
-          <w:lang w:val="en-US"/>
-        </w:rPr>
-        <w:t xml:space="preserve">TensorFlow uses a </w:t>
-      </w:r>
-      <w:r>
-        <w:rPr>
-          <w:b/>
-          <w:lang w:val="en-US"/>
-        </w:rPr>
-        <w:t>dataflow graph</w:t>
-      </w:r>
-      <w:r>
-        <w:rPr>
-          <w:lang w:val="en-US"/>
-        </w:rPr>
-        <w:t xml:space="preserve"> to represent your computation in terms of the dependencies between individual operations. This leads to a low-level programming model in which you first define the dataflow graph, then create a TensorFlow </w:t>
-      </w:r>
-      <w:r>
-        <w:rPr>
-          <w:b/>
-          <w:lang w:val="en-US"/>
-        </w:rPr>
-        <w:t>session</w:t>
-      </w:r>
-      <w:r>
-        <w:rPr>
-          <w:lang w:val="en-US"/>
-        </w:rPr>
-        <w:t xml:space="preserve"> to run parts of the graph across a set </w:t>
-      </w:r>
-      <w:r>
-        <w:rPr>
-          <w:lang w:val="en-US"/>
-        </w:rPr>
-        <w:lastRenderedPageBreak/>
-        <w:t>of local and remote devices.</w:t>
-      </w:r>
-      <w:r>
-        <w:rPr>
-          <w:lang w:val="en-US"/>
-        </w:rPr>
-        <w:t xml:space="preserve"> The session starts and will be automatically cleaned up. Sessions are good because it cleans after himself.</w:t>
-      </w:r>
-    </w:p>
-    <w:p>
-      <w:pPr>
-        <w:rPr>
-          <w:lang w:val="en-US"/>
-        </w:rPr>
-      </w:pPr>
-      <w:r>
-        <w:rPr>
-          <w:lang w:val="en-US"/>
-        </w:rPr>
-        <w:t>Build up a graph by defining constants, placeholders and operations, then run it.</w:t>
-      </w:r>
-    </w:p>
-    <w:p>
-      <w:pPr>
-        <w:rPr>
-          <w:lang w:val="en-US"/>
-        </w:rPr>
-      </w:pPr>
-      <w:r>
-        <w:rPr>
-          <w:lang w:val="en-US"/>
-        </w:rPr>
-        <w:t>With</w:t>
-      </w:r>
-      <w:r>
-        <w:rPr>
-          <w:lang w:val="en-US"/>
-        </w:rPr>
-        <w:t xml:space="preserve"> tf.Session as sess:</w:t>
-      </w:r>
-    </w:p>
-    <w:p>
-      <w:pPr>
-        <w:rPr>
-          <w:lang w:val="en-US"/>
-        </w:rPr>
-      </w:pPr>
-      <w:r>
-        <w:rPr>
-          <w:lang w:val="en-US"/>
-        </w:rPr>
-        <w:t>Result</w:t>
-      </w:r>
-      <w:r>
-        <w:rPr>
-          <w:lang w:val="en-US"/>
-        </w:rPr>
-        <w:t xml:space="preserve"> = </w:t>
-      </w:r>
-      <w:r>
-        <w:rPr>
-          <w:lang w:val="en-US"/>
-        </w:rPr>
-        <w:t>sess.run ()</w:t>
-      </w:r>
-    </w:p>
-    <w:p>
-      <w:pPr>
-        <w:pStyle w:val="2Nadpis"/>
-        <w:rPr>
-          <w:lang w:val="en-US"/>
-        </w:rPr>
-      </w:pPr>
-      <w:r>
-        <w:rPr>
-          <w:lang w:val="en-US"/>
-        </w:rPr>
-        <w:t>Keras</w:t>
-      </w:r>
-    </w:p>
-    <w:p>
-      <w:pPr>
-        <w:rPr>
-          <w:lang w:val="en-US"/>
-        </w:rPr>
-      </w:pPr>
-      <w:r>
-        <w:rPr>
-          <w:lang w:val="en-US"/>
-        </w:rPr>
-        <w:t>It was developed with a focus on enabling fast experimentation. Being able to go from idea to result with the least possible delay is key to ding good research. Running on top of TensorFlow, CNTK or Theano.</w:t>
-      </w:r>
-    </w:p>
-    <w:p>
-      <w:pPr>
         <w:rPr>
           <w:lang w:val="en-US"/>
         </w:rPr>
@@ -4466,10 +4801,10 @@
           <w:lang w:val="en-US"/>
         </w:rPr>
         <w:drawing>
-          <wp:inline distT="0" distB="0" distL="0" distR="0" wp14:anchorId="7BB3E958" wp14:editId="55CFECE1">
-            <wp:extent cx="5579745" cy="1170305"/>
-            <wp:effectExtent l="0" t="0" r="1905" b="0"/>
-            <wp:docPr id="18" name="Obrázok 18"/>
+          <wp:inline distT="0" distB="0" distL="0" distR="0" wp14:anchorId="584DCE4C" wp14:editId="3CEE112E">
+            <wp:extent cx="5579745" cy="3710305"/>
+            <wp:effectExtent l="0" t="0" r="1905" b="4445"/>
+            <wp:docPr id="20" name="Obrázok 20"/>
             <wp:cNvGraphicFramePr>
               <a:graphicFrameLocks xmlns:a="http://schemas.openxmlformats.org/drawingml/2006/main" noChangeAspect="1"/>
             </wp:cNvGraphicFramePr>
@@ -4489,7 +4824,7 @@
                   <pic:spPr>
                     <a:xfrm>
                       <a:off x="0" y="0"/>
-                      <a:ext cx="5579745" cy="1170305"/>
+                      <a:ext cx="5579745" cy="3710305"/>
                     </a:xfrm>
                     <a:prstGeom prst="rect">
                       <a:avLst/>
@@ -4504,19 +4839,180 @@
     </w:p>
     <w:p>
       <w:pPr>
-        <w:rPr>
-          <w:lang w:val="en-US"/>
-        </w:rPr>
-      </w:pPr>
-      <w:r>
-        <w:rPr>
+        <w:pStyle w:val="2Nadpis"/>
+        <w:rPr>
+          <w:lang w:val="en-US"/>
+        </w:rPr>
+      </w:pPr>
+      <w:bookmarkStart w:id="16" w:name="_Toc21245647"/>
+      <w:r>
+        <w:rPr>
+          <w:lang w:val="en-US"/>
+        </w:rPr>
+        <w:t>TensorF</w:t>
+      </w:r>
+      <w:r>
+        <w:rPr>
+          <w:lang w:val="en-US"/>
+        </w:rPr>
+        <w:t>low</w:t>
+      </w:r>
+      <w:bookmarkEnd w:id="16"/>
+    </w:p>
+    <w:p>
+      <w:pPr>
+        <w:rPr>
+          <w:lang w:val="en-US"/>
+        </w:rPr>
+      </w:pPr>
+      <w:r>
+        <w:rPr>
+          <w:lang w:val="en-US"/>
+        </w:rPr>
+        <w:t xml:space="preserve">TensorFlow uses a </w:t>
+      </w:r>
+      <w:r>
+        <w:rPr>
+          <w:b/>
+          <w:lang w:val="en-US"/>
+        </w:rPr>
+        <w:t>dataflow graph</w:t>
+      </w:r>
+      <w:r>
+        <w:rPr>
+          <w:lang w:val="en-US"/>
+        </w:rPr>
+        <w:t xml:space="preserve"> to represent your computation in terms of the dependencies between individual operations. This leads to a low-level programming model in which you first define the dataflow graph, then create a TensorFlow </w:t>
+      </w:r>
+      <w:r>
+        <w:rPr>
+          <w:b/>
+          <w:lang w:val="en-US"/>
+        </w:rPr>
+        <w:t>session</w:t>
+      </w:r>
+      <w:r>
+        <w:rPr>
+          <w:lang w:val="en-US"/>
+        </w:rPr>
+        <w:t xml:space="preserve"> to run parts of the graph across a set </w:t>
+      </w:r>
+      <w:r>
+        <w:rPr>
+          <w:lang w:val="en-US"/>
+        </w:rPr>
+        <w:lastRenderedPageBreak/>
+        <w:t>of local and remote devices.</w:t>
+      </w:r>
+      <w:r>
+        <w:rPr>
+          <w:lang w:val="en-US"/>
+        </w:rPr>
+        <w:t xml:space="preserve"> The session starts and will be automatically cleaned up. Sessions are good because it cleans after himself.</w:t>
+      </w:r>
+    </w:p>
+    <w:p>
+      <w:pPr>
+        <w:rPr>
+          <w:lang w:val="en-US"/>
+        </w:rPr>
+      </w:pPr>
+      <w:r>
+        <w:rPr>
+          <w:lang w:val="en-US"/>
+        </w:rPr>
+        <w:t>Build up a graph by defining constants, placeholders and operations, then run it.</w:t>
+      </w:r>
+    </w:p>
+    <w:p>
+      <w:pPr>
+        <w:rPr>
+          <w:lang w:val="en-US"/>
+        </w:rPr>
+      </w:pPr>
+      <w:r>
+        <w:rPr>
+          <w:lang w:val="en-US"/>
+        </w:rPr>
+        <w:t>With</w:t>
+      </w:r>
+      <w:r>
+        <w:rPr>
+          <w:lang w:val="en-US"/>
+        </w:rPr>
+        <w:t xml:space="preserve"> tf.Session as sess:</w:t>
+      </w:r>
+    </w:p>
+    <w:p>
+      <w:pPr>
+        <w:rPr>
+          <w:lang w:val="en-US"/>
+        </w:rPr>
+      </w:pPr>
+      <w:r>
+        <w:rPr>
+          <w:lang w:val="en-US"/>
+        </w:rPr>
+        <w:t>Result</w:t>
+      </w:r>
+      <w:r>
+        <w:rPr>
+          <w:lang w:val="en-US"/>
+        </w:rPr>
+        <w:t xml:space="preserve"> = </w:t>
+      </w:r>
+      <w:r>
+        <w:rPr>
+          <w:lang w:val="en-US"/>
+        </w:rPr>
+        <w:t>sess.run ()</w:t>
+      </w:r>
+    </w:p>
+    <w:p>
+      <w:pPr>
+        <w:pStyle w:val="2Nadpis"/>
+        <w:rPr>
+          <w:lang w:val="en-US"/>
+        </w:rPr>
+      </w:pPr>
+      <w:bookmarkStart w:id="17" w:name="_Toc21245648"/>
+      <w:r>
+        <w:rPr>
+          <w:lang w:val="en-US"/>
+        </w:rPr>
+        <w:t>Keras</w:t>
+      </w:r>
+      <w:bookmarkEnd w:id="17"/>
+    </w:p>
+    <w:p>
+      <w:pPr>
+        <w:rPr>
+          <w:lang w:val="en-US"/>
+        </w:rPr>
+      </w:pPr>
+      <w:r>
+        <w:rPr>
+          <w:lang w:val="en-US"/>
+        </w:rPr>
+        <w:t>It was developed with a focus on enabling fast experimentation. Being able to go from idea to result with the least possible delay is key to ding good research. Running on top of TensorFlow, CNTK or Theano.</w:t>
+      </w:r>
+    </w:p>
+    <w:p>
+      <w:pPr>
+        <w:rPr>
+          <w:lang w:val="en-US"/>
+        </w:rPr>
+      </w:pPr>
+      <w:r>
+        <w:rPr>
+          <w:noProof/>
           <w:lang w:val="en-US"/>
         </w:rPr>
         <w:drawing>
-          <wp:inline distT="0" distB="0" distL="0" distR="0" wp14:anchorId="1FE93119" wp14:editId="500D54D6">
-            <wp:extent cx="5458587" cy="1952898"/>
-            <wp:effectExtent l="0" t="0" r="0" b="9525"/>
-            <wp:docPr id="22" name="Obrázok 22"/>
+          <wp:inline distT="0" distB="0" distL="0" distR="0" wp14:anchorId="7BB3E958" wp14:editId="55CFECE1">
+            <wp:extent cx="5579745" cy="1170305"/>
+            <wp:effectExtent l="0" t="0" r="1905" b="0"/>
+            <wp:docPr id="18" name="Obrázok 18"/>
             <wp:cNvGraphicFramePr>
               <a:graphicFrameLocks xmlns:a="http://schemas.openxmlformats.org/drawingml/2006/main" noChangeAspect="1"/>
             </wp:cNvGraphicFramePr>
@@ -4536,7 +5032,7 @@
                   <pic:spPr>
                     <a:xfrm>
                       <a:off x="0" y="0"/>
-                      <a:ext cx="5458587" cy="1952898"/>
+                      <a:ext cx="5579745" cy="1170305"/>
                     </a:xfrm>
                     <a:prstGeom prst="rect">
                       <a:avLst/>
@@ -4548,87 +5044,6 @@
           </wp:inline>
         </w:drawing>
       </w:r>
-      <w:bookmarkStart w:id="14" w:name="_GoBack"/>
-      <w:bookmarkEnd w:id="14"/>
-    </w:p>
-    <w:p>
-      <w:pPr>
-        <w:rPr>
-          <w:lang w:val="en-US"/>
-        </w:rPr>
-      </w:pPr>
-      <w:r>
-        <w:rPr>
-          <w:lang w:val="en-US"/>
-        </w:rPr>
-        <w:t>3 lines (input, hidden, output) suggests 3 layers of the NN.</w:t>
-      </w:r>
-    </w:p>
-    <w:p>
-      <w:pPr>
-        <w:pStyle w:val="2Nadpis"/>
-        <w:rPr>
-          <w:lang w:val="en-US"/>
-        </w:rPr>
-      </w:pPr>
-      <w:r>
-        <w:rPr>
-          <w:lang w:val="en-US"/>
-        </w:rPr>
-        <w:t>PyTorch</w:t>
-      </w:r>
-    </w:p>
-    <w:p>
-      <w:pPr>
-        <w:rPr>
-          <w:lang w:val="en-US"/>
-        </w:rPr>
-      </w:pPr>
-      <w:r>
-        <w:rPr>
-          <w:lang w:val="en-US"/>
-        </w:rPr>
-        <w:t xml:space="preserve">Natively Python. Better to doing come types of NN – e.g. recurrent </w:t>
-      </w:r>
-    </w:p>
-    <w:p>
-      <w:pPr>
-        <w:rPr>
-          <w:lang w:val="en-US"/>
-        </w:rPr>
-      </w:pPr>
-      <w:r>
-        <w:rPr>
-          <w:lang w:val="en-US"/>
-        </w:rPr>
-        <w:t>Import torch</w:t>
-      </w:r>
-    </w:p>
-    <w:p>
-      <w:pPr>
-        <w:rPr>
-          <w:lang w:val="en-US"/>
-        </w:rPr>
-      </w:pPr>
-      <w:r>
-        <w:rPr>
-          <w:lang w:val="en-US"/>
-        </w:rPr>
-        <w:t>Create a tensor (torch array) and you can perform operations on that – still nothing special with NumPy would not be able to do.</w:t>
-      </w:r>
-    </w:p>
-    <w:p>
-      <w:pPr>
-        <w:rPr>
-          <w:lang w:val="en-US"/>
-        </w:rPr>
-      </w:pPr>
-      <w:r>
-        <w:rPr>
-          <w:lang w:val="en-US"/>
-        </w:rPr>
-        <w:t xml:space="preserve">Magic happens here: </w:t>
-      </w:r>
     </w:p>
     <w:p>
       <w:pPr>
@@ -4641,12 +5056,11 @@
           <w:noProof/>
           <w:lang w:val="en-US"/>
         </w:rPr>
-        <w:lastRenderedPageBreak/>
         <w:drawing>
-          <wp:inline distT="0" distB="0" distL="0" distR="0" wp14:anchorId="288AD075" wp14:editId="6415AAE5">
-            <wp:extent cx="5579745" cy="2287905"/>
-            <wp:effectExtent l="0" t="0" r="1905" b="0"/>
-            <wp:docPr id="16" name="Picture 16"/>
+          <wp:inline distT="0" distB="0" distL="0" distR="0" wp14:anchorId="1FE93119" wp14:editId="500D54D6">
+            <wp:extent cx="5458587" cy="1952898"/>
+            <wp:effectExtent l="0" t="0" r="0" b="9525"/>
+            <wp:docPr id="22" name="Obrázok 22"/>
             <wp:cNvGraphicFramePr>
               <a:graphicFrameLocks xmlns:a="http://schemas.openxmlformats.org/drawingml/2006/main" noChangeAspect="1"/>
             </wp:cNvGraphicFramePr>
@@ -4666,7 +5080,7 @@
                   <pic:spPr>
                     <a:xfrm>
                       <a:off x="0" y="0"/>
-                      <a:ext cx="5579745" cy="2287905"/>
+                      <a:ext cx="5458587" cy="1952898"/>
                     </a:xfrm>
                     <a:prstGeom prst="rect">
                       <a:avLst/>
@@ -4689,7 +5103,7 @@
         <w:rPr>
           <w:lang w:val="en-US"/>
         </w:rPr>
-        <w:t>With TensorFlow you define the graph upfront and then you run it, w PyTorch you are creating the graph as you go along – more dynamic.</w:t>
+        <w:t>3 lines (input, hidden, output) suggests 3 layers of the NN.</w:t>
       </w:r>
     </w:p>
     <w:p>
@@ -4699,50 +5113,65 @@
           <w:lang w:val="en-US"/>
         </w:rPr>
       </w:pPr>
-      <w:r>
-        <w:rPr>
-          <w:lang w:val="en-US"/>
-        </w:rPr>
-        <w:t>MXNet</w:t>
-      </w:r>
-    </w:p>
-    <w:p>
-      <w:pPr>
-        <w:rPr>
-          <w:lang w:val="en-US"/>
-        </w:rPr>
-      </w:pPr>
-      <w:r>
-        <w:rPr>
-          <w:lang w:val="en-US"/>
-        </w:rPr>
-        <w:t>Import mxnet as mx</w:t>
-      </w:r>
-    </w:p>
-    <w:p>
-      <w:pPr>
-        <w:rPr>
-          <w:lang w:val="en-US"/>
-        </w:rPr>
-      </w:pPr>
-      <w:r>
-        <w:rPr>
-          <w:lang w:val="en-US"/>
-        </w:rPr>
-        <w:t>From mxnet import nd</w:t>
-      </w:r>
-    </w:p>
-    <w:p>
-      <w:pPr>
-        <w:rPr>
-          <w:lang w:val="en-US"/>
-        </w:rPr>
-      </w:pPr>
-      <w:r>
-        <w:rPr>
-          <w:lang w:val="en-US"/>
-        </w:rPr>
-        <w:t>By default uses CPU but w parameter you can set it to use GPU.</w:t>
+      <w:bookmarkStart w:id="18" w:name="_Toc21245649"/>
+      <w:r>
+        <w:rPr>
+          <w:lang w:val="en-US"/>
+        </w:rPr>
+        <w:t>PyTorch</w:t>
+      </w:r>
+      <w:bookmarkEnd w:id="18"/>
+    </w:p>
+    <w:p>
+      <w:pPr>
+        <w:rPr>
+          <w:lang w:val="en-US"/>
+        </w:rPr>
+      </w:pPr>
+      <w:r>
+        <w:rPr>
+          <w:lang w:val="en-US"/>
+        </w:rPr>
+        <w:t xml:space="preserve">Natively Python. Better to doing come types of NN – e.g. recurrent </w:t>
+      </w:r>
+    </w:p>
+    <w:p>
+      <w:pPr>
+        <w:rPr>
+          <w:lang w:val="en-US"/>
+        </w:rPr>
+      </w:pPr>
+      <w:r>
+        <w:rPr>
+          <w:lang w:val="en-US"/>
+        </w:rPr>
+        <w:t>Import torch</w:t>
+      </w:r>
+    </w:p>
+    <w:p>
+      <w:pPr>
+        <w:rPr>
+          <w:lang w:val="en-US"/>
+        </w:rPr>
+      </w:pPr>
+      <w:r>
+        <w:rPr>
+          <w:lang w:val="en-US"/>
+        </w:rPr>
+        <w:t>Create a tensor (torch array) and you can perform operations on that – still nothing special with NumPy would not be able to do.</w:t>
+      </w:r>
+    </w:p>
+    <w:p>
+      <w:pPr>
+        <w:rPr>
+          <w:lang w:val="en-US"/>
+        </w:rPr>
+      </w:pPr>
+      <w:r>
+        <w:rPr>
+          <w:lang w:val="en-US"/>
+        </w:rPr>
+        <w:t xml:space="preserve">Magic happens here: </w:t>
       </w:r>
     </w:p>
     <w:p>
@@ -4756,11 +5185,12 @@
           <w:noProof/>
           <w:lang w:val="en-US"/>
         </w:rPr>
+        <w:lastRenderedPageBreak/>
         <w:drawing>
-          <wp:inline distT="0" distB="0" distL="0" distR="0" wp14:anchorId="7078FD93" wp14:editId="6CA4F46C">
-            <wp:extent cx="4724400" cy="419100"/>
-            <wp:effectExtent l="0" t="0" r="0" b="0"/>
-            <wp:docPr id="15" name="Obrázok 15"/>
+          <wp:inline distT="0" distB="0" distL="0" distR="0" wp14:anchorId="288AD075" wp14:editId="6415AAE5">
+            <wp:extent cx="5579745" cy="2287905"/>
+            <wp:effectExtent l="0" t="0" r="1905" b="0"/>
+            <wp:docPr id="16" name="Picture 16"/>
             <wp:cNvGraphicFramePr>
               <a:graphicFrameLocks xmlns:a="http://schemas.openxmlformats.org/drawingml/2006/main" noChangeAspect="1"/>
             </wp:cNvGraphicFramePr>
@@ -4780,7 +5210,7 @@
                   <pic:spPr>
                     <a:xfrm>
                       <a:off x="0" y="0"/>
-                      <a:ext cx="4724400" cy="419100"/>
+                      <a:ext cx="5579745" cy="2287905"/>
                     </a:xfrm>
                     <a:prstGeom prst="rect">
                       <a:avLst/>
@@ -4803,7 +5233,150 @@
         <w:rPr>
           <w:lang w:val="en-US"/>
         </w:rPr>
-        <w:t>We want mxnet to record the operations, whats happening to array – so when comes to backpropagation it will be good (?).</w:t>
+        <w:t>With TensorFlow you define the graph upfront and then you run it, w PyTorch you are creating the graph as you go along – more dynamic.</w:t>
+      </w:r>
+    </w:p>
+    <w:p>
+      <w:pPr>
+        <w:pStyle w:val="2Nadpis"/>
+        <w:rPr>
+          <w:lang w:val="en-US"/>
+        </w:rPr>
+      </w:pPr>
+      <w:bookmarkStart w:id="19" w:name="_Toc21245650"/>
+      <w:r>
+        <w:rPr>
+          <w:lang w:val="en-US"/>
+        </w:rPr>
+        <w:t>MXNet</w:t>
+      </w:r>
+      <w:bookmarkEnd w:id="19"/>
+    </w:p>
+    <w:p>
+      <w:pPr>
+        <w:rPr>
+          <w:lang w:val="en-US"/>
+        </w:rPr>
+      </w:pPr>
+      <w:r>
+        <w:rPr>
+          <w:lang w:val="en-US"/>
+        </w:rPr>
+        <w:t>AWS optimized for his environment</w:t>
+      </w:r>
+      <w:r>
+        <w:rPr>
+          <w:lang w:val="en-US"/>
+        </w:rPr>
+        <w:t xml:space="preserve"> – excellent for large cloud scale distributed systems</w:t>
+      </w:r>
+      <w:r>
+        <w:rPr>
+          <w:lang w:val="en-US"/>
+        </w:rPr>
+        <w:t xml:space="preserve">. </w:t>
+      </w:r>
+    </w:p>
+    <w:p>
+      <w:pPr>
+        <w:pStyle w:val="Odsekzoznamu"/>
+        <w:numPr>
+          <w:ilvl w:val="0"/>
+          <w:numId w:val="9"/>
+        </w:numPr>
+        <w:rPr>
+          <w:lang w:val="en-US"/>
+        </w:rPr>
+      </w:pPr>
+      <w:r>
+        <w:rPr>
+          <w:lang w:val="en-US"/>
+        </w:rPr>
+        <w:t>MXNet provides optimized numerical computation for GPUs and distributed ecosystems, from the comfort of high-level environments like Python and R.</w:t>
+      </w:r>
+    </w:p>
+    <w:p>
+      <w:pPr>
+        <w:pStyle w:val="Odsekzoznamu"/>
+        <w:numPr>
+          <w:ilvl w:val="0"/>
+          <w:numId w:val="9"/>
+        </w:numPr>
+        <w:rPr>
+          <w:lang w:val="en-US"/>
+        </w:rPr>
+      </w:pPr>
+      <w:r>
+        <w:rPr>
+          <w:lang w:val="en-US"/>
+        </w:rPr>
+        <w:t>MXNet automates common workflows, so standard neural networks can be expressed concisely in just a few lines of code.</w:t>
+      </w:r>
+    </w:p>
+    <w:p>
+      <w:pPr>
+        <w:rPr>
+          <w:lang w:val="en-US"/>
+        </w:rPr>
+      </w:pPr>
+      <w:r>
+        <w:rPr>
+          <w:lang w:val="en-US"/>
+        </w:rPr>
+        <w:t>Import mxnet as mx</w:t>
+      </w:r>
+    </w:p>
+    <w:p>
+      <w:pPr>
+        <w:rPr>
+          <w:lang w:val="en-US"/>
+        </w:rPr>
+      </w:pPr>
+      <w:r>
+        <w:rPr>
+          <w:lang w:val="en-US"/>
+        </w:rPr>
+        <w:t>From mxnet import nd</w:t>
+      </w:r>
+    </w:p>
+    <w:p>
+      <w:pPr>
+        <w:rPr>
+          <w:lang w:val="en-US"/>
+        </w:rPr>
+      </w:pPr>
+      <w:r>
+        <w:rPr>
+          <w:lang w:val="en-US"/>
+        </w:rPr>
+        <w:t>(</w:t>
+      </w:r>
+      <w:proofErr w:type="gramStart"/>
+      <w:r>
+        <w:rPr>
+          <w:lang w:val="en-US"/>
+        </w:rPr>
+        <w:t>md</w:t>
+      </w:r>
+      <w:proofErr w:type="gramEnd"/>
+      <w:r>
+        <w:rPr>
+          <w:lang w:val="en-US"/>
+        </w:rPr>
+        <w:t xml:space="preserve"> array – similar to np array but optimized for mxnet)</w:t>
+      </w:r>
+    </w:p>
+    <w:p>
+      <w:pPr>
+        <w:rPr>
+          <w:lang w:val="en-US"/>
+        </w:rPr>
+      </w:pPr>
+      <w:r>
+        <w:rPr>
+          <w:lang w:val="en-US"/>
+        </w:rPr>
+        <w:t>By default uses CPU but w parameter you can set it to use GPU.</w:t>
       </w:r>
     </w:p>
     <w:p>
@@ -4817,12 +5390,11 @@
           <w:noProof/>
           <w:lang w:val="en-US"/>
         </w:rPr>
-        <w:lastRenderedPageBreak/>
         <w:drawing>
-          <wp:inline distT="0" distB="0" distL="0" distR="0" wp14:anchorId="2D2D4A57" wp14:editId="3D89A42D">
-            <wp:extent cx="5077534" cy="3972479"/>
-            <wp:effectExtent l="0" t="0" r="8890" b="9525"/>
-            <wp:docPr id="17" name="Obrázok 17"/>
+          <wp:inline distT="0" distB="0" distL="0" distR="0" wp14:anchorId="7078FD93" wp14:editId="6CA4F46C">
+            <wp:extent cx="4724400" cy="419100"/>
+            <wp:effectExtent l="0" t="0" r="0" b="0"/>
+            <wp:docPr id="15" name="Obrázok 15"/>
             <wp:cNvGraphicFramePr>
               <a:graphicFrameLocks xmlns:a="http://schemas.openxmlformats.org/drawingml/2006/main" noChangeAspect="1"/>
             </wp:cNvGraphicFramePr>
@@ -4842,6 +5414,68 @@
                   <pic:spPr>
                     <a:xfrm>
                       <a:off x="0" y="0"/>
+                      <a:ext cx="4724400" cy="419100"/>
+                    </a:xfrm>
+                    <a:prstGeom prst="rect">
+                      <a:avLst/>
+                    </a:prstGeom>
+                  </pic:spPr>
+                </pic:pic>
+              </a:graphicData>
+            </a:graphic>
+          </wp:inline>
+        </w:drawing>
+      </w:r>
+    </w:p>
+    <w:p>
+      <w:pPr>
+        <w:rPr>
+          <w:lang w:val="en-US"/>
+        </w:rPr>
+      </w:pPr>
+      <w:r>
+        <w:rPr>
+          <w:lang w:val="en-US"/>
+        </w:rPr>
+        <w:t>We want mxnet to record the operations, whats happening to array – so when comes to backpropagation it will be good (?).</w:t>
+      </w:r>
+    </w:p>
+    <w:p>
+      <w:pPr>
+        <w:rPr>
+          <w:lang w:val="en-US"/>
+        </w:rPr>
+      </w:pPr>
+      <w:r>
+        <w:rPr>
+          <w:noProof/>
+          <w:lang w:val="en-US"/>
+        </w:rPr>
+        <w:lastRenderedPageBreak/>
+        <w:drawing>
+          <wp:inline distT="0" distB="0" distL="0" distR="0" wp14:anchorId="2D2D4A57" wp14:editId="3D89A42D">
+            <wp:extent cx="5077534" cy="3972479"/>
+            <wp:effectExtent l="0" t="0" r="8890" b="9525"/>
+            <wp:docPr id="17" name="Obrázok 17"/>
+            <wp:cNvGraphicFramePr>
+              <a:graphicFrameLocks xmlns:a="http://schemas.openxmlformats.org/drawingml/2006/main" noChangeAspect="1"/>
+            </wp:cNvGraphicFramePr>
+            <a:graphic xmlns:a="http://schemas.openxmlformats.org/drawingml/2006/main">
+              <a:graphicData uri="http://schemas.openxmlformats.org/drawingml/2006/picture">
+                <pic:pic xmlns:pic="http://schemas.openxmlformats.org/drawingml/2006/picture">
+                  <pic:nvPicPr>
+                    <pic:cNvPr id="1" name=""/>
+                    <pic:cNvPicPr/>
+                  </pic:nvPicPr>
+                  <pic:blipFill>
+                    <a:blip r:embed="rId35"/>
+                    <a:stretch>
+                      <a:fillRect/>
+                    </a:stretch>
+                  </pic:blipFill>
+                  <pic:spPr>
+                    <a:xfrm>
+                      <a:off x="0" y="0"/>
                       <a:ext cx="5077534" cy="3972479"/>
                     </a:xfrm>
                     <a:prstGeom prst="rect">
@@ -4874,6 +5508,416 @@
           <w:lang w:val="en-US"/>
         </w:rPr>
       </w:pPr>
+      <w:r>
+        <w:rPr>
+          <w:noProof/>
+          <w:lang w:val="en-US"/>
+        </w:rPr>
+        <w:drawing>
+          <wp:inline distT="0" distB="0" distL="0" distR="0" wp14:anchorId="0D165E27" wp14:editId="2E26AF2C">
+            <wp:extent cx="4134427" cy="457264"/>
+            <wp:effectExtent l="0" t="0" r="0" b="0"/>
+            <wp:docPr id="21" name="Obrázok 21"/>
+            <wp:cNvGraphicFramePr>
+              <a:graphicFrameLocks xmlns:a="http://schemas.openxmlformats.org/drawingml/2006/main" noChangeAspect="1"/>
+            </wp:cNvGraphicFramePr>
+            <a:graphic xmlns:a="http://schemas.openxmlformats.org/drawingml/2006/main">
+              <a:graphicData uri="http://schemas.openxmlformats.org/drawingml/2006/picture">
+                <pic:pic xmlns:pic="http://schemas.openxmlformats.org/drawingml/2006/picture">
+                  <pic:nvPicPr>
+                    <pic:cNvPr id="1" name=""/>
+                    <pic:cNvPicPr/>
+                  </pic:nvPicPr>
+                  <pic:blipFill>
+                    <a:blip r:embed="rId36"/>
+                    <a:stretch>
+                      <a:fillRect/>
+                    </a:stretch>
+                  </pic:blipFill>
+                  <pic:spPr>
+                    <a:xfrm>
+                      <a:off x="0" y="0"/>
+                      <a:ext cx="4134427" cy="457264"/>
+                    </a:xfrm>
+                    <a:prstGeom prst="rect">
+                      <a:avLst/>
+                    </a:prstGeom>
+                  </pic:spPr>
+                </pic:pic>
+              </a:graphicData>
+            </a:graphic>
+          </wp:inline>
+        </w:drawing>
+      </w:r>
+    </w:p>
+    <w:p>
+      <w:pPr>
+        <w:rPr>
+          <w:lang w:val="en-US"/>
+        </w:rPr>
+      </w:pPr>
+      <w:r>
+        <w:rPr>
+          <w:lang w:val="en-US"/>
+        </w:rPr>
+        <w:drawing>
+          <wp:inline distT="0" distB="0" distL="0" distR="0" wp14:anchorId="3F6D89BB" wp14:editId="684997E2">
+            <wp:extent cx="4677428" cy="485843"/>
+            <wp:effectExtent l="0" t="0" r="0" b="9525"/>
+            <wp:docPr id="23" name="Obrázok 23"/>
+            <wp:cNvGraphicFramePr>
+              <a:graphicFrameLocks xmlns:a="http://schemas.openxmlformats.org/drawingml/2006/main" noChangeAspect="1"/>
+            </wp:cNvGraphicFramePr>
+            <a:graphic xmlns:a="http://schemas.openxmlformats.org/drawingml/2006/main">
+              <a:graphicData uri="http://schemas.openxmlformats.org/drawingml/2006/picture">
+                <pic:pic xmlns:pic="http://schemas.openxmlformats.org/drawingml/2006/picture">
+                  <pic:nvPicPr>
+                    <pic:cNvPr id="1" name=""/>
+                    <pic:cNvPicPr/>
+                  </pic:nvPicPr>
+                  <pic:blipFill>
+                    <a:blip r:embed="rId37"/>
+                    <a:stretch>
+                      <a:fillRect/>
+                    </a:stretch>
+                  </pic:blipFill>
+                  <pic:spPr>
+                    <a:xfrm>
+                      <a:off x="0" y="0"/>
+                      <a:ext cx="4677428" cy="485843"/>
+                    </a:xfrm>
+                    <a:prstGeom prst="rect">
+                      <a:avLst/>
+                    </a:prstGeom>
+                  </pic:spPr>
+                </pic:pic>
+              </a:graphicData>
+            </a:graphic>
+          </wp:inline>
+        </w:drawing>
+      </w:r>
+    </w:p>
+    <w:p>
+      <w:pPr>
+        <w:rPr>
+          <w:lang w:val="en-US"/>
+        </w:rPr>
+      </w:pPr>
+      <w:r>
+        <w:rPr>
+          <w:lang w:val="en-US"/>
+        </w:rPr>
+        <w:t>Tell MXNet what type of architecture we are working on.</w:t>
+      </w:r>
+    </w:p>
+    <w:p>
+      <w:pPr>
+        <w:rPr>
+          <w:lang w:val="en-US"/>
+        </w:rPr>
+      </w:pPr>
+    </w:p>
+    <w:p>
+      <w:pPr>
+        <w:pStyle w:val="2Nadpis"/>
+        <w:rPr>
+          <w:lang w:val="en-US"/>
+        </w:rPr>
+      </w:pPr>
+      <w:bookmarkStart w:id="20" w:name="_Toc21245651"/>
+      <w:r>
+        <w:rPr>
+          <w:lang w:val="en-US"/>
+        </w:rPr>
+        <w:t>Gluon</w:t>
+      </w:r>
+      <w:bookmarkEnd w:id="20"/>
+    </w:p>
+    <w:p>
+      <w:pPr>
+        <w:rPr>
+          <w:lang w:val="en-US"/>
+        </w:rPr>
+      </w:pPr>
+      <w:r>
+        <w:rPr>
+          <w:lang w:val="en-US"/>
+        </w:rPr>
+        <w:t>Based on the Gluon API specification, the new Gluon library in Apache MXNet provides a clear, concise, and simple API for deep learning. It makes it easy to prototype, build, and train deep learning models without sacrificing training speed. Install the latest version of MXNet to get access to Gluon.</w:t>
+      </w:r>
+    </w:p>
+    <w:p>
+      <w:pPr>
+        <w:rPr>
+          <w:lang w:val="en-US"/>
+        </w:rPr>
+      </w:pPr>
+      <w:r>
+        <w:rPr>
+          <w:lang w:val="en-US"/>
+        </w:rPr>
+        <w:lastRenderedPageBreak/>
+        <w:drawing>
+          <wp:inline distT="0" distB="0" distL="0" distR="0" wp14:anchorId="13D7DFFE" wp14:editId="5BB8CD31">
+            <wp:extent cx="5287113" cy="1181265"/>
+            <wp:effectExtent l="0" t="0" r="0" b="0"/>
+            <wp:docPr id="25" name="Obrázok 25"/>
+            <wp:cNvGraphicFramePr>
+              <a:graphicFrameLocks xmlns:a="http://schemas.openxmlformats.org/drawingml/2006/main" noChangeAspect="1"/>
+            </wp:cNvGraphicFramePr>
+            <a:graphic xmlns:a="http://schemas.openxmlformats.org/drawingml/2006/main">
+              <a:graphicData uri="http://schemas.openxmlformats.org/drawingml/2006/picture">
+                <pic:pic xmlns:pic="http://schemas.openxmlformats.org/drawingml/2006/picture">
+                  <pic:nvPicPr>
+                    <pic:cNvPr id="1" name=""/>
+                    <pic:cNvPicPr/>
+                  </pic:nvPicPr>
+                  <pic:blipFill>
+                    <a:blip r:embed="rId38"/>
+                    <a:stretch>
+                      <a:fillRect/>
+                    </a:stretch>
+                  </pic:blipFill>
+                  <pic:spPr>
+                    <a:xfrm>
+                      <a:off x="0" y="0"/>
+                      <a:ext cx="5287113" cy="1181265"/>
+                    </a:xfrm>
+                    <a:prstGeom prst="rect">
+                      <a:avLst/>
+                    </a:prstGeom>
+                  </pic:spPr>
+                </pic:pic>
+              </a:graphicData>
+            </a:graphic>
+          </wp:inline>
+        </w:drawing>
+      </w:r>
+    </w:p>
+    <w:p>
+      <w:pPr>
+        <w:rPr>
+          <w:lang w:val="en-US"/>
+        </w:rPr>
+      </w:pPr>
+      <w:r>
+        <w:rPr>
+          <w:lang w:val="en-US"/>
+        </w:rPr>
+        <w:t>Transform data into tensors. Even more powerful than np or md arrays</w:t>
+      </w:r>
+    </w:p>
+    <w:p>
+      <w:pPr>
+        <w:rPr>
+          <w:lang w:val="en-US"/>
+        </w:rPr>
+      </w:pPr>
+      <w:r>
+        <w:rPr>
+          <w:lang w:val="en-US"/>
+        </w:rPr>
+        <w:drawing>
+          <wp:inline distT="0" distB="0" distL="0" distR="0" wp14:anchorId="5B210625" wp14:editId="398F7E1C">
+            <wp:extent cx="5579745" cy="416560"/>
+            <wp:effectExtent l="0" t="0" r="1905" b="2540"/>
+            <wp:docPr id="34" name="Obrázok 34"/>
+            <wp:cNvGraphicFramePr>
+              <a:graphicFrameLocks xmlns:a="http://schemas.openxmlformats.org/drawingml/2006/main" noChangeAspect="1"/>
+            </wp:cNvGraphicFramePr>
+            <a:graphic xmlns:a="http://schemas.openxmlformats.org/drawingml/2006/main">
+              <a:graphicData uri="http://schemas.openxmlformats.org/drawingml/2006/picture">
+                <pic:pic xmlns:pic="http://schemas.openxmlformats.org/drawingml/2006/picture">
+                  <pic:nvPicPr>
+                    <pic:cNvPr id="1" name=""/>
+                    <pic:cNvPicPr/>
+                  </pic:nvPicPr>
+                  <pic:blipFill>
+                    <a:blip r:embed="rId39"/>
+                    <a:stretch>
+                      <a:fillRect/>
+                    </a:stretch>
+                  </pic:blipFill>
+                  <pic:spPr>
+                    <a:xfrm>
+                      <a:off x="0" y="0"/>
+                      <a:ext cx="5579745" cy="416560"/>
+                    </a:xfrm>
+                    <a:prstGeom prst="rect">
+                      <a:avLst/>
+                    </a:prstGeom>
+                  </pic:spPr>
+                </pic:pic>
+              </a:graphicData>
+            </a:graphic>
+          </wp:inline>
+        </w:drawing>
+      </w:r>
+    </w:p>
+    <w:p>
+      <w:pPr>
+        <w:rPr>
+          <w:lang w:val="en-US"/>
+        </w:rPr>
+      </w:pPr>
+      <w:proofErr w:type="spellStart"/>
+      <w:r>
+        <w:rPr>
+          <w:lang w:val="en-US"/>
+        </w:rPr>
+        <w:t>DataLoader</w:t>
+      </w:r>
+      <w:proofErr w:type="spellEnd"/>
+      <w:r>
+        <w:rPr>
+          <w:lang w:val="en-US"/>
+        </w:rPr>
+        <w:t xml:space="preserve"> – takes care of input layer, shuffling.</w:t>
+      </w:r>
+    </w:p>
+    <w:p>
+      <w:pPr>
+        <w:rPr>
+          <w:lang w:val="en-US"/>
+        </w:rPr>
+      </w:pPr>
+      <w:r>
+        <w:rPr>
+          <w:noProof/>
+          <w:lang w:val="en-US"/>
+        </w:rPr>
+        <w:drawing>
+          <wp:inline distT="0" distB="0" distL="0" distR="0" wp14:anchorId="2D9EF13A" wp14:editId="459911D7">
+            <wp:extent cx="3733333" cy="1438095"/>
+            <wp:effectExtent l="0" t="0" r="635" b="0"/>
+            <wp:docPr id="35" name="Obrázok 35"/>
+            <wp:cNvGraphicFramePr>
+              <a:graphicFrameLocks xmlns:a="http://schemas.openxmlformats.org/drawingml/2006/main" noChangeAspect="1"/>
+            </wp:cNvGraphicFramePr>
+            <a:graphic xmlns:a="http://schemas.openxmlformats.org/drawingml/2006/main">
+              <a:graphicData uri="http://schemas.openxmlformats.org/drawingml/2006/picture">
+                <pic:pic xmlns:pic="http://schemas.openxmlformats.org/drawingml/2006/picture">
+                  <pic:nvPicPr>
+                    <pic:cNvPr id="1" name=""/>
+                    <pic:cNvPicPr/>
+                  </pic:nvPicPr>
+                  <pic:blipFill>
+                    <a:blip r:embed="rId40"/>
+                    <a:stretch>
+                      <a:fillRect/>
+                    </a:stretch>
+                  </pic:blipFill>
+                  <pic:spPr>
+                    <a:xfrm>
+                      <a:off x="0" y="0"/>
+                      <a:ext cx="3733333" cy="1438095"/>
+                    </a:xfrm>
+                    <a:prstGeom prst="rect">
+                      <a:avLst/>
+                    </a:prstGeom>
+                  </pic:spPr>
+                </pic:pic>
+              </a:graphicData>
+            </a:graphic>
+          </wp:inline>
+        </w:drawing>
+      </w:r>
+    </w:p>
+    <w:p>
+      <w:pPr>
+        <w:rPr>
+          <w:lang w:val="en-US"/>
+        </w:rPr>
+      </w:pPr>
+      <w:r>
+        <w:rPr>
+          <w:noProof/>
+          <w:lang w:val="en-US"/>
+        </w:rPr>
+        <w:drawing>
+          <wp:inline distT="0" distB="0" distL="0" distR="0" wp14:anchorId="59571797" wp14:editId="7D30DFF5">
+            <wp:extent cx="3914286" cy="1009524"/>
+            <wp:effectExtent l="0" t="0" r="0" b="635"/>
+            <wp:docPr id="36" name="Obrázok 36"/>
+            <wp:cNvGraphicFramePr>
+              <a:graphicFrameLocks xmlns:a="http://schemas.openxmlformats.org/drawingml/2006/main" noChangeAspect="1"/>
+            </wp:cNvGraphicFramePr>
+            <a:graphic xmlns:a="http://schemas.openxmlformats.org/drawingml/2006/main">
+              <a:graphicData uri="http://schemas.openxmlformats.org/drawingml/2006/picture">
+                <pic:pic xmlns:pic="http://schemas.openxmlformats.org/drawingml/2006/picture">
+                  <pic:nvPicPr>
+                    <pic:cNvPr id="1" name=""/>
+                    <pic:cNvPicPr/>
+                  </pic:nvPicPr>
+                  <pic:blipFill>
+                    <a:blip r:embed="rId41"/>
+                    <a:stretch>
+                      <a:fillRect/>
+                    </a:stretch>
+                  </pic:blipFill>
+                  <pic:spPr>
+                    <a:xfrm>
+                      <a:off x="0" y="0"/>
+                      <a:ext cx="3914286" cy="1009524"/>
+                    </a:xfrm>
+                    <a:prstGeom prst="rect">
+                      <a:avLst/>
+                    </a:prstGeom>
+                  </pic:spPr>
+                </pic:pic>
+              </a:graphicData>
+            </a:graphic>
+          </wp:inline>
+        </w:drawing>
+      </w:r>
+    </w:p>
+    <w:p>
+      <w:pPr>
+        <w:rPr>
+          <w:lang w:val="en-US"/>
+        </w:rPr>
+      </w:pPr>
+      <w:r>
+        <w:rPr>
+          <w:noProof/>
+          <w:lang w:val="en-US"/>
+        </w:rPr>
+        <w:drawing>
+          <wp:inline distT="0" distB="0" distL="0" distR="0" wp14:anchorId="6BA0C31A" wp14:editId="1169A965">
+            <wp:extent cx="5085714" cy="780952"/>
+            <wp:effectExtent l="0" t="0" r="1270" b="635"/>
+            <wp:docPr id="37" name="Obrázok 37"/>
+            <wp:cNvGraphicFramePr>
+              <a:graphicFrameLocks xmlns:a="http://schemas.openxmlformats.org/drawingml/2006/main" noChangeAspect="1"/>
+            </wp:cNvGraphicFramePr>
+            <a:graphic xmlns:a="http://schemas.openxmlformats.org/drawingml/2006/main">
+              <a:graphicData uri="http://schemas.openxmlformats.org/drawingml/2006/picture">
+                <pic:pic xmlns:pic="http://schemas.openxmlformats.org/drawingml/2006/picture">
+                  <pic:nvPicPr>
+                    <pic:cNvPr id="1" name=""/>
+                    <pic:cNvPicPr/>
+                  </pic:nvPicPr>
+                  <pic:blipFill>
+                    <a:blip r:embed="rId42"/>
+                    <a:stretch>
+                      <a:fillRect/>
+                    </a:stretch>
+                  </pic:blipFill>
+                  <pic:spPr>
+                    <a:xfrm>
+                      <a:off x="0" y="0"/>
+                      <a:ext cx="5085714" cy="780952"/>
+                    </a:xfrm>
+                    <a:prstGeom prst="rect">
+                      <a:avLst/>
+                    </a:prstGeom>
+                  </pic:spPr>
+                </pic:pic>
+              </a:graphicData>
+            </a:graphic>
+          </wp:inline>
+        </w:drawing>
+      </w:r>
     </w:p>
     <w:p>
       <w:pPr>
@@ -4889,7 +5933,7 @@
           <w:lang w:val="en-US"/>
         </w:rPr>
       </w:pPr>
-      <w:bookmarkStart w:id="15" w:name="_Toc20152302"/>
+      <w:bookmarkStart w:id="21" w:name="_Toc21245652"/>
       <w:r>
         <w:rPr>
           <w:lang w:val="en-US"/>
@@ -4903,7 +5947,7 @@
         </w:rPr>
         <w:t xml:space="preserve"> (OOC)</w:t>
       </w:r>
-      <w:bookmarkEnd w:id="15"/>
+      <w:bookmarkEnd w:id="21"/>
     </w:p>
     <w:p>
       <w:pPr>
@@ -4993,14 +6037,14 @@
           <w:lang w:val="en-US"/>
         </w:rPr>
       </w:pPr>
-      <w:bookmarkStart w:id="16" w:name="_Toc20152303"/>
+      <w:bookmarkStart w:id="22" w:name="_Toc21245653"/>
       <w:r>
         <w:rPr>
           <w:lang w:val="en-US"/>
         </w:rPr>
         <w:t>PU learning</w:t>
       </w:r>
-      <w:bookmarkEnd w:id="16"/>
+      <w:bookmarkEnd w:id="22"/>
     </w:p>
     <w:p>
       <w:pPr>
@@ -5010,8 +6054,8 @@
       </w:pPr>
     </w:p>
     <w:sectPr>
-      <w:headerReference w:type="default" r:id="rId35"/>
-      <w:footerReference w:type="default" r:id="rId36"/>
+      <w:headerReference w:type="default" r:id="rId43"/>
+      <w:footerReference w:type="default" r:id="rId44"/>
       <w:pgSz w:w="11906" w:h="16838"/>
       <w:pgMar w:top="1418" w:right="1418" w:bottom="1418" w:left="1701" w:header="709" w:footer="709" w:gutter="0"/>
       <w:cols w:space="708"/>
@@ -5147,7 +6191,7 @@
           <w:rPr>
             <w:noProof/>
           </w:rPr>
-          <w:t>14</w:t>
+          <w:t>18</w:t>
         </w:r>
         <w:r>
           <w:fldChar w:fldCharType="end"/>
@@ -6042,6 +7086,119 @@
     </w:lvl>
   </w:abstractNum>
   <w:abstractNum w:abstractNumId="7">
+    <w:nsid w:val="58905603"/>
+    <w:multiLevelType w:val="hybridMultilevel"/>
+    <w:tmpl w:val="F7CA8D08"/>
+    <w:lvl w:ilvl="0" w:tplc="04090001">
+      <w:start w:val="1"/>
+      <w:numFmt w:val="bullet"/>
+      <w:lvlText w:val=""/>
+      <w:lvlJc w:val="left"/>
+      <w:pPr>
+        <w:ind w:left="720" w:hanging="360"/>
+      </w:pPr>
+      <w:rPr>
+        <w:rFonts w:ascii="Symbol" w:hAnsi="Symbol" w:hint="default"/>
+      </w:rPr>
+    </w:lvl>
+    <w:lvl w:ilvl="1" w:tplc="04090003" w:tentative="1">
+      <w:start w:val="1"/>
+      <w:numFmt w:val="bullet"/>
+      <w:lvlText w:val="o"/>
+      <w:lvlJc w:val="left"/>
+      <w:pPr>
+        <w:ind w:left="1440" w:hanging="360"/>
+      </w:pPr>
+      <w:rPr>
+        <w:rFonts w:ascii="Courier New" w:hAnsi="Courier New" w:cs="Courier New" w:hint="default"/>
+      </w:rPr>
+    </w:lvl>
+    <w:lvl w:ilvl="2" w:tplc="04090005" w:tentative="1">
+      <w:start w:val="1"/>
+      <w:numFmt w:val="bullet"/>
+      <w:lvlText w:val=""/>
+      <w:lvlJc w:val="left"/>
+      <w:pPr>
+        <w:ind w:left="2160" w:hanging="360"/>
+      </w:pPr>
+      <w:rPr>
+        <w:rFonts w:ascii="Wingdings" w:hAnsi="Wingdings" w:hint="default"/>
+      </w:rPr>
+    </w:lvl>
+    <w:lvl w:ilvl="3" w:tplc="04090001" w:tentative="1">
+      <w:start w:val="1"/>
+      <w:numFmt w:val="bullet"/>
+      <w:lvlText w:val=""/>
+      <w:lvlJc w:val="left"/>
+      <w:pPr>
+        <w:ind w:left="2880" w:hanging="360"/>
+      </w:pPr>
+      <w:rPr>
+        <w:rFonts w:ascii="Symbol" w:hAnsi="Symbol" w:hint="default"/>
+      </w:rPr>
+    </w:lvl>
+    <w:lvl w:ilvl="4" w:tplc="04090003" w:tentative="1">
+      <w:start w:val="1"/>
+      <w:numFmt w:val="bullet"/>
+      <w:lvlText w:val="o"/>
+      <w:lvlJc w:val="left"/>
+      <w:pPr>
+        <w:ind w:left="3600" w:hanging="360"/>
+      </w:pPr>
+      <w:rPr>
+        <w:rFonts w:ascii="Courier New" w:hAnsi="Courier New" w:cs="Courier New" w:hint="default"/>
+      </w:rPr>
+    </w:lvl>
+    <w:lvl w:ilvl="5" w:tplc="04090005" w:tentative="1">
+      <w:start w:val="1"/>
+      <w:numFmt w:val="bullet"/>
+      <w:lvlText w:val=""/>
+      <w:lvlJc w:val="left"/>
+      <w:pPr>
+        <w:ind w:left="4320" w:hanging="360"/>
+      </w:pPr>
+      <w:rPr>
+        <w:rFonts w:ascii="Wingdings" w:hAnsi="Wingdings" w:hint="default"/>
+      </w:rPr>
+    </w:lvl>
+    <w:lvl w:ilvl="6" w:tplc="04090001" w:tentative="1">
+      <w:start w:val="1"/>
+      <w:numFmt w:val="bullet"/>
+      <w:lvlText w:val=""/>
+      <w:lvlJc w:val="left"/>
+      <w:pPr>
+        <w:ind w:left="5040" w:hanging="360"/>
+      </w:pPr>
+      <w:rPr>
+        <w:rFonts w:ascii="Symbol" w:hAnsi="Symbol" w:hint="default"/>
+      </w:rPr>
+    </w:lvl>
+    <w:lvl w:ilvl="7" w:tplc="04090003" w:tentative="1">
+      <w:start w:val="1"/>
+      <w:numFmt w:val="bullet"/>
+      <w:lvlText w:val="o"/>
+      <w:lvlJc w:val="left"/>
+      <w:pPr>
+        <w:ind w:left="5760" w:hanging="360"/>
+      </w:pPr>
+      <w:rPr>
+        <w:rFonts w:ascii="Courier New" w:hAnsi="Courier New" w:cs="Courier New" w:hint="default"/>
+      </w:rPr>
+    </w:lvl>
+    <w:lvl w:ilvl="8" w:tplc="04090005" w:tentative="1">
+      <w:start w:val="1"/>
+      <w:numFmt w:val="bullet"/>
+      <w:lvlText w:val=""/>
+      <w:lvlJc w:val="left"/>
+      <w:pPr>
+        <w:ind w:left="6480" w:hanging="360"/>
+      </w:pPr>
+      <w:rPr>
+        <w:rFonts w:ascii="Wingdings" w:hAnsi="Wingdings" w:hint="default"/>
+      </w:rPr>
+    </w:lvl>
+  </w:abstractNum>
+  <w:abstractNum w:abstractNumId="8">
     <w:nsid w:val="72E21336"/>
     <w:multiLevelType w:val="hybridMultilevel"/>
     <w:tmpl w:val="8230F1A4"/>
@@ -6166,7 +7323,7 @@
     <w:abstractNumId w:val="4"/>
   </w:num>
   <w:num w:numId="5">
-    <w:abstractNumId w:val="7"/>
+    <w:abstractNumId w:val="8"/>
   </w:num>
   <w:num w:numId="6">
     <w:abstractNumId w:val="6"/>
@@ -6176,6 +7333,9 @@
   </w:num>
   <w:num w:numId="8">
     <w:abstractNumId w:val="5"/>
+  </w:num>
+  <w:num w:numId="9">
+    <w:abstractNumId w:val="7"/>
   </w:num>
   <w:numIdMacAtCleanup w:val="7"/>
 </w:numbering>
@@ -7640,7 +8800,7 @@
 </file>
 
 <file path=customXml/itemProps1.xml><?xml version="1.0" encoding="utf-8"?>
-<ds:datastoreItem xmlns:ds="http://schemas.openxmlformats.org/officeDocument/2006/customXml" ds:itemID="{FE1AC59D-344A-4E5F-A0A8-21CD53E6464F}">
+<ds:datastoreItem xmlns:ds="http://schemas.openxmlformats.org/officeDocument/2006/customXml" ds:itemID="{CB1E7917-5936-4454-A5EC-EE6A6F472E1A}">
   <ds:schemaRefs>
     <ds:schemaRef ds:uri="http://schemas.openxmlformats.org/officeDocument/2006/bibliography"/>
   </ds:schemaRefs>

</xml_diff>